<commit_message>
Added SECURITY.md, updated and moved README.md, updated my Technologies, Resume (added “Featured Project” and updated my downloadable resume), and Privacy pages.
</commit_message>
<xml_diff>
--- a/DonDamitzWebsite/wwwroot/files/DonDamitz_Resume.docx
+++ b/DonDamitzWebsite/wwwroot/files/DonDamitz_Resume.docx
@@ -456,21 +456,21 @@
         </w:rPr>
         <w:t xml:space="preserve"> Windows, Command Prompt, PowerShell</w:t>
       </w:r>
-    </w:p>
-    <w:bookmarkEnd w:id="3"/>
-    <w:p>
-      <w:pPr>
-        <w:spacing w:after="0"/>
-        <w:rPr>
-          <w:rFonts w:ascii="Calibri" w:hAnsi="Calibri" w:cs="Calibri"/>
-        </w:rPr>
-      </w:pPr>
+      <w:bookmarkEnd w:id="3"/>
     </w:p>
     <w:p>
       <w:pPr>
         <w:spacing w:after="0"/>
         <w:rPr>
           <w:rFonts w:ascii="Calibri" w:hAnsi="Calibri" w:cs="Calibri"/>
+        </w:rPr>
+      </w:pPr>
+    </w:p>
+    <w:p>
+      <w:pPr>
+        <w:spacing w:after="0"/>
+        <w:rPr>
+          <w:rFonts w:ascii="Calibri" w:hAnsi="Calibri" w:cs="Calibri"/>
           <w:b/>
           <w:sz w:val="28"/>
         </w:rPr>
@@ -481,7 +481,7 @@
           <w:b/>
           <w:sz w:val="28"/>
         </w:rPr>
-        <w:t>Professional Experience</w:t>
+        <w:t>Featured Project</w:t>
       </w:r>
     </w:p>
     <w:p>
@@ -505,7 +505,7 @@
           <w:b/>
           <w:bCs/>
         </w:rPr>
-        <w:t>Carl Sandburg College — Galesburg, IL</w:t>
+        <w:t>Professional Portfolio Website</w:t>
       </w:r>
     </w:p>
     <w:p>
@@ -517,13 +517,14 @@
           <w:bCs/>
         </w:rPr>
       </w:pPr>
+      <w:bookmarkStart w:id="4" w:name="_Hlk217373644"/>
       <w:r>
         <w:rPr>
           <w:rFonts w:ascii="Calibri" w:hAnsi="Calibri" w:cs="Calibri"/>
           <w:b/>
           <w:bCs/>
         </w:rPr>
-        <w:t>Executive Director of Administrative Computing/Programmer</w:t>
+        <w:t xml:space="preserve">ASP.NET Core 8 | C# | </w:t>
       </w:r>
       <w:r>
         <w:rPr>
@@ -531,9 +532,92 @@
           <w:b/>
           <w:bCs/>
         </w:rPr>
-        <w:t xml:space="preserve"> | 2023–2025</w:t>
-      </w:r>
-      <w:bookmarkStart w:id="4" w:name="_Hlk213955476"/>
+        <w:t xml:space="preserve">Razor Pages | </w:t>
+      </w:r>
+      <w:r>
+        <w:rPr>
+          <w:rFonts w:ascii="Calibri" w:hAnsi="Calibri" w:cs="Calibri"/>
+          <w:b/>
+          <w:bCs/>
+        </w:rPr>
+        <w:t>Azure SQL</w:t>
+      </w:r>
+      <w:r>
+        <w:rPr>
+          <w:rFonts w:ascii="Calibri" w:hAnsi="Calibri" w:cs="Calibri"/>
+          <w:b/>
+          <w:bCs/>
+        </w:rPr>
+        <w:t xml:space="preserve"> Database</w:t>
+      </w:r>
+      <w:r>
+        <w:rPr>
+          <w:rFonts w:ascii="Calibri" w:hAnsi="Calibri" w:cs="Calibri"/>
+          <w:b/>
+          <w:bCs/>
+        </w:rPr>
+        <w:t xml:space="preserve"> | Azure App Service | Git/GitHub</w:t>
+      </w:r>
+    </w:p>
+    <w:bookmarkEnd w:id="4"/>
+    <w:p>
+      <w:pPr>
+        <w:spacing w:after="0"/>
+        <w:rPr>
+          <w:rFonts w:ascii="Calibri" w:hAnsi="Calibri" w:cs="Calibri"/>
+        </w:rPr>
+      </w:pPr>
+      <w:r>
+        <w:rPr>
+          <w:rFonts w:ascii="Calibri" w:hAnsi="Calibri" w:cs="Calibri"/>
+        </w:rPr>
+        <w:fldChar w:fldCharType="begin"/>
+      </w:r>
+      <w:r>
+        <w:rPr>
+          <w:rFonts w:ascii="Calibri" w:hAnsi="Calibri" w:cs="Calibri"/>
+        </w:rPr>
+        <w:instrText>HYPERLINK "https://dondamitz.com/" \t "_blank"</w:instrText>
+      </w:r>
+      <w:r>
+        <w:rPr>
+          <w:rFonts w:ascii="Calibri" w:hAnsi="Calibri" w:cs="Calibri"/>
+        </w:rPr>
+      </w:r>
+      <w:r>
+        <w:rPr>
+          <w:rFonts w:ascii="Calibri" w:hAnsi="Calibri" w:cs="Calibri"/>
+        </w:rPr>
+        <w:fldChar w:fldCharType="separate"/>
+      </w:r>
+      <w:r>
+        <w:rPr>
+          <w:rStyle w:val="Hyperlink"/>
+          <w:rFonts w:ascii="Calibri" w:hAnsi="Calibri" w:cs="Calibri"/>
+        </w:rPr>
+        <w:t>dondamitz.com </w:t>
+      </w:r>
+      <w:r>
+        <w:rPr>
+          <w:rFonts w:ascii="Calibri" w:hAnsi="Calibri" w:cs="Calibri"/>
+        </w:rPr>
+        <w:fldChar w:fldCharType="end"/>
+      </w:r>
+      <w:r>
+        <w:rPr>
+          <w:rFonts w:ascii="Calibri" w:hAnsi="Calibri" w:cs="Calibri"/>
+        </w:rPr>
+        <w:t>| </w:t>
+      </w:r>
+      <w:hyperlink r:id="rId8" w:tgtFrame="_blank" w:history="1">
+        <w:r>
+          <w:rPr>
+            <w:rStyle w:val="Hyperlink"/>
+            <w:rFonts w:ascii="Calibri" w:hAnsi="Calibri" w:cs="Calibri"/>
+          </w:rPr>
+          <w:t>View Source Code</w:t>
+        </w:r>
+      </w:hyperlink>
     </w:p>
     <w:p>
       <w:pPr>
@@ -542,36 +626,26 @@
           <w:rFonts w:ascii="Calibri" w:hAnsi="Calibri" w:cs="Calibri"/>
         </w:rPr>
       </w:pPr>
-      <w:bookmarkStart w:id="5" w:name="_Hlk213937110"/>
-      <w:bookmarkStart w:id="6" w:name="_Hlk213937389"/>
-      <w:bookmarkStart w:id="7" w:name="_Hlk213946916"/>
-      <w:bookmarkStart w:id="8" w:name="_Hlk213930162"/>
-      <w:bookmarkEnd w:id="4"/>
       <w:r>
         <w:rPr>
           <w:rFonts w:ascii="Calibri" w:hAnsi="Calibri" w:cs="Calibri"/>
         </w:rPr>
         <w:t xml:space="preserve">• </w:t>
       </w:r>
+      <w:bookmarkStart w:id="5" w:name="_Hlk217373910"/>
+      <w:r>
+        <w:rPr>
+          <w:rFonts w:ascii="Calibri" w:hAnsi="Calibri" w:cs="Calibri"/>
+        </w:rPr>
+        <w:t>Built full-stack portfolio website using ASP.NET Core 8 with 3-layer architecture (Presentation Layer using Razor Pages, Business Logic Layer, Data Access Layer) demonstrating clean code separation and modern software design patterns</w:t>
+      </w:r>
+      <w:r>
+        <w:rPr>
+          <w:rFonts w:ascii="Calibri" w:hAnsi="Calibri" w:cs="Calibri"/>
+        </w:rPr>
+        <w:t>.</w:t>
+      </w:r>
       <w:bookmarkEnd w:id="5"/>
-      <w:r>
-        <w:rPr>
-          <w:rFonts w:ascii="Calibri" w:hAnsi="Calibri" w:cs="Calibri"/>
-        </w:rPr>
-        <w:t>Provided custom application development</w:t>
-      </w:r>
-      <w:r>
-        <w:rPr>
-          <w:rFonts w:ascii="Calibri" w:hAnsi="Calibri" w:cs="Calibri"/>
-        </w:rPr>
-        <w:t xml:space="preserve"> and support for the Ellucian Colleague ERP system across CORE, ST, CF, HR, FA, and CA modul</w:t>
-      </w:r>
-      <w:r>
-        <w:rPr>
-          <w:rFonts w:ascii="Calibri" w:hAnsi="Calibri" w:cs="Calibri"/>
-        </w:rPr>
-        <w:t>es, enhancing system efficiency and supporting Finance, HR, Student, Financial Aid, and Advancement operations.</w:t>
-      </w:r>
     </w:p>
     <w:p>
       <w:pPr>
@@ -584,62 +658,26 @@
         <w:rPr>
           <w:rFonts w:ascii="Calibri" w:hAnsi="Calibri" w:cs="Calibri"/>
         </w:rPr>
-        <w:t xml:space="preserve">• </w:t>
-      </w:r>
-      <w:bookmarkEnd w:id="6"/>
-      <w:r>
-        <w:rPr>
-          <w:rFonts w:ascii="Calibri" w:hAnsi="Calibri" w:cs="Calibri"/>
-        </w:rPr>
-        <w:t xml:space="preserve">Designed, programmed, and tested software solutions in Colleague Studio using Envision BASIC </w:t>
-      </w:r>
-      <w:r>
-        <w:rPr>
-          <w:rFonts w:ascii="Calibri" w:hAnsi="Calibri" w:cs="Calibri"/>
-        </w:rPr>
-        <w:t>within</w:t>
-      </w:r>
-      <w:r>
-        <w:rPr>
-          <w:rFonts w:ascii="Calibri" w:hAnsi="Calibri" w:cs="Calibri"/>
-        </w:rPr>
-        <w:t xml:space="preserve"> structured workspaces.</w:t>
-      </w:r>
-      <w:bookmarkEnd w:id="7"/>
-      <w:r>
-        <w:rPr>
-          <w:rFonts w:ascii="Calibri" w:hAnsi="Calibri" w:cs="Calibri"/>
-        </w:rPr>
-        <w:br/>
-      </w:r>
-      <w:bookmarkStart w:id="9" w:name="_Hlk213930031"/>
-      <w:r>
-        <w:rPr>
-          <w:rFonts w:ascii="Calibri" w:hAnsi="Calibri" w:cs="Calibri"/>
-        </w:rPr>
-        <w:t xml:space="preserve">• </w:t>
-      </w:r>
-      <w:bookmarkStart w:id="10" w:name="_Hlk214391759"/>
-      <w:bookmarkEnd w:id="9"/>
-      <w:r>
-        <w:rPr>
-          <w:rFonts w:ascii="Calibri" w:hAnsi="Calibri" w:cs="Calibri"/>
-        </w:rPr>
-        <w:t xml:space="preserve">Executed UniData queries and managed database structures, including creating and modifying </w:t>
-      </w:r>
-      <w:r>
-        <w:rPr>
-          <w:rFonts w:ascii="Calibri" w:hAnsi="Calibri" w:cs="Calibri"/>
-        </w:rPr>
-        <w:t>files/</w:t>
-      </w:r>
-      <w:r>
-        <w:rPr>
-          <w:rFonts w:ascii="Calibri" w:hAnsi="Calibri" w:cs="Calibri"/>
-        </w:rPr>
-        <w:t>tables via command-line interfaces, ensuring application functionality and data integrity.</w:t>
-      </w:r>
-      <w:bookmarkEnd w:id="10"/>
+        <w:t>•</w:t>
+      </w:r>
+      <w:r>
+        <w:rPr>
+          <w:rFonts w:ascii="Calibri" w:hAnsi="Calibri" w:cs="Calibri"/>
+        </w:rPr>
+        <w:t xml:space="preserve"> </w:t>
+      </w:r>
+      <w:r>
+        <w:rPr>
+          <w:rFonts w:ascii="Calibri" w:hAnsi="Calibri" w:cs="Calibri"/>
+        </w:rPr>
+        <w:t>Implemented contact form with Azure SQL Database and ADO.NET for data persistence, utilizing parameterized queries and the repository pattern for secure, maintainable data access</w:t>
+      </w:r>
+      <w:r>
+        <w:rPr>
+          <w:rFonts w:ascii="Calibri" w:hAnsi="Calibri" w:cs="Calibri"/>
+        </w:rPr>
+        <w:t>.</w:t>
+      </w:r>
     </w:p>
     <w:p>
       <w:pPr>
@@ -652,242 +690,106 @@
         <w:rPr>
           <w:rFonts w:ascii="Calibri" w:hAnsi="Calibri" w:cs="Calibri"/>
         </w:rPr>
-        <w:t>• Utilized Entrinsik Informer as a primary research tool for querying UniData database files/</w:t>
-      </w:r>
-      <w:proofErr w:type="gramStart"/>
-      <w:r>
-        <w:rPr>
-          <w:rFonts w:ascii="Calibri" w:hAnsi="Calibri" w:cs="Calibri"/>
-        </w:rPr>
-        <w:t>tables, and</w:t>
-      </w:r>
-      <w:proofErr w:type="gramEnd"/>
-      <w:r>
-        <w:rPr>
-          <w:rFonts w:ascii="Calibri" w:hAnsi="Calibri" w:cs="Calibri"/>
-        </w:rPr>
-        <w:t xml:space="preserve"> created or modified reports for users as needed.</w:t>
-      </w:r>
-      <w:r>
-        <w:rPr>
-          <w:rFonts w:ascii="Calibri" w:hAnsi="Calibri" w:cs="Calibri"/>
-        </w:rPr>
-        <w:br/>
         <w:t xml:space="preserve">• </w:t>
       </w:r>
       <w:r>
         <w:rPr>
           <w:rFonts w:ascii="Calibri" w:hAnsi="Calibri" w:cs="Calibri"/>
         </w:rPr>
-        <w:t>Authored and maintained technical documentation to support users and streamline system maintenance.</w:t>
-      </w:r>
-    </w:p>
-    <w:bookmarkEnd w:id="8"/>
-    <w:p>
-      <w:pPr>
-        <w:pStyle w:val="ListBullet"/>
-        <w:numPr>
-          <w:ilvl w:val="0"/>
-          <w:numId w:val="0"/>
-        </w:numPr>
-        <w:spacing w:after="0"/>
-        <w:rPr>
-          <w:rFonts w:ascii="Calibri" w:hAnsi="Calibri" w:cs="Calibri"/>
-          <w:b/>
-          <w:bCs/>
-        </w:rPr>
-      </w:pPr>
+        <w:t>Deployed to Microsoft Azure App Service with custom domain (dondamitz.com) and free SSL certificate, configuring DNS records and enabling HTTPS-only enforcement for secure connections</w:t>
+      </w:r>
+      <w:r>
+        <w:rPr>
+          <w:rFonts w:ascii="Calibri" w:hAnsi="Calibri" w:cs="Calibri"/>
+        </w:rPr>
+        <w:t>.</w:t>
+      </w:r>
     </w:p>
     <w:p>
       <w:pPr>
-        <w:pStyle w:val="ListBullet"/>
-        <w:numPr>
-          <w:ilvl w:val="0"/>
-          <w:numId w:val="0"/>
-        </w:numPr>
         <w:spacing w:after="0"/>
         <w:rPr>
           <w:rFonts w:ascii="Calibri" w:hAnsi="Calibri" w:cs="Calibri"/>
-          <w:b/>
-          <w:bCs/>
-        </w:rPr>
-      </w:pPr>
+        </w:rPr>
+      </w:pPr>
+      <w:r>
+        <w:rPr>
+          <w:rFonts w:ascii="Calibri" w:hAnsi="Calibri" w:cs="Calibri"/>
+        </w:rPr>
+        <w:t xml:space="preserve">• </w:t>
+      </w:r>
+      <w:r>
+        <w:rPr>
+          <w:rFonts w:ascii="Calibri" w:hAnsi="Calibri" w:cs="Calibri"/>
+        </w:rPr>
+        <w:t>Implemented comprehensive security best practices including SQL injection prevention through parameterized queries, XSS protection, CSRF tokens, and rate limiting (5 submissions per 15 minutes per IP)</w:t>
+      </w:r>
+      <w:r>
+        <w:rPr>
+          <w:rFonts w:ascii="Calibri" w:hAnsi="Calibri" w:cs="Calibri"/>
+        </w:rPr>
+        <w:t>.</w:t>
+      </w:r>
     </w:p>
     <w:p>
       <w:pPr>
-        <w:pStyle w:val="ListBullet"/>
-        <w:numPr>
-          <w:ilvl w:val="0"/>
-          <w:numId w:val="0"/>
-        </w:numPr>
         <w:spacing w:after="0"/>
         <w:rPr>
           <w:rFonts w:ascii="Calibri" w:hAnsi="Calibri" w:cs="Calibri"/>
-          <w:b/>
-          <w:bCs/>
-        </w:rPr>
-      </w:pPr>
+        </w:rPr>
+      </w:pPr>
+      <w:r>
+        <w:rPr>
+          <w:rFonts w:ascii="Calibri" w:hAnsi="Calibri" w:cs="Calibri"/>
+        </w:rPr>
+        <w:t xml:space="preserve">• </w:t>
+      </w:r>
+      <w:r>
+        <w:rPr>
+          <w:rFonts w:ascii="Calibri" w:hAnsi="Calibri" w:cs="Calibri"/>
+        </w:rPr>
+        <w:t>Utilized Git/GitHub for version control and project management, demonstrating modern DevOps practices and collaborative development workflows</w:t>
+      </w:r>
+      <w:r>
+        <w:rPr>
+          <w:rFonts w:ascii="Calibri" w:hAnsi="Calibri" w:cs="Calibri"/>
+        </w:rPr>
+        <w:t>.</w:t>
+      </w:r>
     </w:p>
     <w:p>
       <w:pPr>
-        <w:pStyle w:val="ListBullet"/>
-        <w:numPr>
-          <w:ilvl w:val="0"/>
-          <w:numId w:val="0"/>
-        </w:numPr>
         <w:spacing w:after="0"/>
         <w:rPr>
           <w:rFonts w:ascii="Calibri" w:hAnsi="Calibri" w:cs="Calibri"/>
-          <w:b/>
-          <w:bCs/>
         </w:rPr>
       </w:pPr>
     </w:p>
     <w:p>
       <w:pPr>
-        <w:pStyle w:val="ListBullet"/>
-        <w:numPr>
-          <w:ilvl w:val="0"/>
-          <w:numId w:val="0"/>
-        </w:numPr>
         <w:spacing w:after="0"/>
         <w:rPr>
           <w:rFonts w:ascii="Calibri" w:hAnsi="Calibri" w:cs="Calibri"/>
-          <w:b/>
-          <w:bCs/>
         </w:rPr>
       </w:pPr>
     </w:p>
     <w:p>
       <w:pPr>
-        <w:pStyle w:val="ListBullet"/>
-        <w:numPr>
-          <w:ilvl w:val="0"/>
-          <w:numId w:val="0"/>
-        </w:numPr>
         <w:spacing w:after="0"/>
         <w:rPr>
           <w:rFonts w:ascii="Calibri" w:hAnsi="Calibri" w:cs="Calibri"/>
           <w:b/>
-          <w:bCs/>
+          <w:sz w:val="28"/>
         </w:rPr>
       </w:pPr>
       <w:r>
         <w:rPr>
           <w:rFonts w:ascii="Calibri" w:hAnsi="Calibri" w:cs="Calibri"/>
           <w:b/>
-          <w:bCs/>
-        </w:rPr>
-        <w:t xml:space="preserve">BITCO Insurance Companies — </w:t>
-      </w:r>
-      <w:r>
-        <w:rPr>
-          <w:rFonts w:ascii="Calibri" w:hAnsi="Calibri" w:cs="Calibri"/>
-          <w:b/>
-          <w:bCs/>
-        </w:rPr>
-        <w:t>Davenport</w:t>
-      </w:r>
-      <w:r>
-        <w:rPr>
-          <w:rFonts w:ascii="Calibri" w:hAnsi="Calibri" w:cs="Calibri"/>
-          <w:b/>
-          <w:bCs/>
-        </w:rPr>
-        <w:t>, IA</w:t>
-      </w:r>
-    </w:p>
-    <w:p>
-      <w:pPr>
-        <w:spacing w:after="0"/>
-        <w:rPr>
-          <w:rFonts w:ascii="Calibri" w:hAnsi="Calibri" w:cs="Calibri"/>
-          <w:b/>
-          <w:bCs/>
-        </w:rPr>
-      </w:pPr>
-      <w:r>
-        <w:rPr>
-          <w:rFonts w:ascii="Calibri" w:hAnsi="Calibri" w:cs="Calibri"/>
-          <w:b/>
-          <w:bCs/>
-        </w:rPr>
-        <w:t>Senior Software Developer | 2022–2023</w:t>
-      </w:r>
-    </w:p>
-    <w:p>
-      <w:pPr>
-        <w:spacing w:after="0"/>
-        <w:rPr>
-          <w:rFonts w:ascii="Calibri" w:hAnsi="Calibri" w:cs="Calibri"/>
-        </w:rPr>
-      </w:pPr>
-      <w:bookmarkStart w:id="11" w:name="_Hlk214396855"/>
-      <w:r>
-        <w:rPr>
-          <w:rFonts w:ascii="Calibri" w:hAnsi="Calibri" w:cs="Calibri"/>
-        </w:rPr>
-        <w:t xml:space="preserve">• </w:t>
-      </w:r>
-      <w:r>
-        <w:rPr>
-          <w:rFonts w:ascii="Calibri" w:hAnsi="Calibri" w:cs="Calibri"/>
-        </w:rPr>
-        <w:t xml:space="preserve">Converted </w:t>
-      </w:r>
-      <w:r>
-        <w:rPr>
-          <w:rFonts w:ascii="Calibri" w:hAnsi="Calibri" w:cs="Calibri"/>
-        </w:rPr>
-        <w:t>three MS Access applications into a unified C# web application with SQL Server backend, improving system performance and maintainability.</w:t>
-      </w:r>
-      <w:bookmarkEnd w:id="11"/>
-      <w:r>
-        <w:rPr>
-          <w:rFonts w:ascii="Calibri" w:hAnsi="Calibri" w:cs="Calibri"/>
-        </w:rPr>
-        <w:br/>
-        <w:t>• Utilized .NET 6</w:t>
-      </w:r>
-      <w:r>
-        <w:rPr>
-          <w:rFonts w:ascii="Calibri" w:hAnsi="Calibri" w:cs="Calibri"/>
-        </w:rPr>
-        <w:t>, ASP.NET Core,</w:t>
-      </w:r>
-      <w:r>
-        <w:rPr>
-          <w:rFonts w:ascii="Calibri" w:hAnsi="Calibri" w:cs="Calibri"/>
-        </w:rPr>
-        <w:t xml:space="preserve"> and C#10 for new application development.</w:t>
-      </w:r>
-      <w:r>
-        <w:rPr>
-          <w:rFonts w:ascii="Calibri" w:hAnsi="Calibri" w:cs="Calibri"/>
-        </w:rPr>
-        <w:br/>
-        <w:t xml:space="preserve">• </w:t>
-      </w:r>
-      <w:r>
-        <w:rPr>
-          <w:rFonts w:ascii="Calibri" w:hAnsi="Calibri" w:cs="Calibri"/>
-        </w:rPr>
-        <w:t>Designed, developed, and maintained SQL Server stored procedures, tables, views, and functions</w:t>
-      </w:r>
-      <w:r>
-        <w:rPr>
-          <w:rFonts w:ascii="Calibri" w:hAnsi="Calibri" w:cs="Calibri"/>
-        </w:rPr>
-        <w:t xml:space="preserve"> to optimize data operations.</w:t>
-      </w:r>
-    </w:p>
-    <w:p>
-      <w:pPr>
-        <w:spacing w:after="0"/>
-        <w:rPr>
-          <w:rFonts w:ascii="Calibri" w:hAnsi="Calibri" w:cs="Calibri"/>
-        </w:rPr>
-      </w:pPr>
+          <w:sz w:val="28"/>
+        </w:rPr>
+        <w:t>Professional Experience</w:t>
+      </w:r>
     </w:p>
     <w:p>
       <w:pPr>
@@ -910,7 +812,7 @@
           <w:b/>
           <w:bCs/>
         </w:rPr>
-        <w:t>Sedona Technologies / Vista / Bowhead / Aleknagik — Rock Island, IL</w:t>
+        <w:t>Carl Sandburg College — Galesburg, IL</w:t>
       </w:r>
     </w:p>
     <w:p>
@@ -928,7 +830,7 @@
           <w:b/>
           <w:bCs/>
         </w:rPr>
-        <w:t>Programmer Analyst</w:t>
+        <w:t>Executive Director of Administrative Computing/Programmer</w:t>
       </w:r>
       <w:r>
         <w:rPr>
@@ -936,19 +838,180 @@
           <w:b/>
           <w:bCs/>
         </w:rPr>
-        <w:t xml:space="preserve"> III</w:t>
-      </w:r>
-      <w:r>
+        <w:t xml:space="preserve"> | 2023–2025</w:t>
+      </w:r>
+      <w:bookmarkStart w:id="6" w:name="_Hlk213955476"/>
+    </w:p>
+    <w:p>
+      <w:pPr>
+        <w:spacing w:after="0"/>
+        <w:rPr>
+          <w:rFonts w:ascii="Calibri" w:hAnsi="Calibri" w:cs="Calibri"/>
+        </w:rPr>
+      </w:pPr>
+      <w:bookmarkStart w:id="7" w:name="_Hlk213937110"/>
+      <w:bookmarkStart w:id="8" w:name="_Hlk213937389"/>
+      <w:bookmarkStart w:id="9" w:name="_Hlk213946916"/>
+      <w:bookmarkStart w:id="10" w:name="_Hlk213930162"/>
+      <w:bookmarkEnd w:id="6"/>
+      <w:r>
+        <w:rPr>
+          <w:rFonts w:ascii="Calibri" w:hAnsi="Calibri" w:cs="Calibri"/>
+        </w:rPr>
+        <w:t xml:space="preserve">• </w:t>
+      </w:r>
+      <w:bookmarkEnd w:id="7"/>
+      <w:r>
+        <w:rPr>
+          <w:rFonts w:ascii="Calibri" w:hAnsi="Calibri" w:cs="Calibri"/>
+        </w:rPr>
+        <w:t>Provided custom application development</w:t>
+      </w:r>
+      <w:r>
+        <w:rPr>
+          <w:rFonts w:ascii="Calibri" w:hAnsi="Calibri" w:cs="Calibri"/>
+        </w:rPr>
+        <w:t xml:space="preserve"> and support for the Ellucian Colleague ERP system across CORE, ST, CF, HR, FA, and CA modul</w:t>
+      </w:r>
+      <w:r>
+        <w:rPr>
+          <w:rFonts w:ascii="Calibri" w:hAnsi="Calibri" w:cs="Calibri"/>
+        </w:rPr>
+        <w:t>es, enhancing system efficiency and supporting Finance, HR, Student, Financial Aid, and Advancement operations.</w:t>
+      </w:r>
+    </w:p>
+    <w:p>
+      <w:pPr>
+        <w:spacing w:after="0"/>
+        <w:rPr>
+          <w:rFonts w:ascii="Calibri" w:hAnsi="Calibri" w:cs="Calibri"/>
+        </w:rPr>
+      </w:pPr>
+      <w:r>
+        <w:rPr>
+          <w:rFonts w:ascii="Calibri" w:hAnsi="Calibri" w:cs="Calibri"/>
+        </w:rPr>
+        <w:t xml:space="preserve">• </w:t>
+      </w:r>
+      <w:bookmarkEnd w:id="8"/>
+      <w:r>
+        <w:rPr>
+          <w:rFonts w:ascii="Calibri" w:hAnsi="Calibri" w:cs="Calibri"/>
+        </w:rPr>
+        <w:t xml:space="preserve">Designed, programmed, and tested software solutions in Colleague Studio using Envision BASIC </w:t>
+      </w:r>
+      <w:r>
+        <w:rPr>
+          <w:rFonts w:ascii="Calibri" w:hAnsi="Calibri" w:cs="Calibri"/>
+        </w:rPr>
+        <w:t>within</w:t>
+      </w:r>
+      <w:r>
+        <w:rPr>
+          <w:rFonts w:ascii="Calibri" w:hAnsi="Calibri" w:cs="Calibri"/>
+        </w:rPr>
+        <w:t xml:space="preserve"> structured workspaces.</w:t>
+      </w:r>
+      <w:bookmarkEnd w:id="9"/>
+      <w:r>
+        <w:rPr>
+          <w:rFonts w:ascii="Calibri" w:hAnsi="Calibri" w:cs="Calibri"/>
+        </w:rPr>
+        <w:br/>
+      </w:r>
+      <w:bookmarkStart w:id="11" w:name="_Hlk213930031"/>
+      <w:r>
+        <w:rPr>
+          <w:rFonts w:ascii="Calibri" w:hAnsi="Calibri" w:cs="Calibri"/>
+        </w:rPr>
+        <w:t xml:space="preserve">• </w:t>
+      </w:r>
+      <w:bookmarkStart w:id="12" w:name="_Hlk214391759"/>
+      <w:bookmarkEnd w:id="11"/>
+      <w:r>
+        <w:rPr>
+          <w:rFonts w:ascii="Calibri" w:hAnsi="Calibri" w:cs="Calibri"/>
+        </w:rPr>
+        <w:t xml:space="preserve">Executed UniData queries and managed database structures, including creating and modifying </w:t>
+      </w:r>
+      <w:r>
+        <w:rPr>
+          <w:rFonts w:ascii="Calibri" w:hAnsi="Calibri" w:cs="Calibri"/>
+        </w:rPr>
+        <w:t>files/</w:t>
+      </w:r>
+      <w:r>
+        <w:rPr>
+          <w:rFonts w:ascii="Calibri" w:hAnsi="Calibri" w:cs="Calibri"/>
+        </w:rPr>
+        <w:t>tables via command-line interfaces, ensuring application functionality and data integrity.</w:t>
+      </w:r>
+      <w:bookmarkEnd w:id="12"/>
+    </w:p>
+    <w:p>
+      <w:pPr>
+        <w:spacing w:after="0"/>
+        <w:rPr>
+          <w:rFonts w:ascii="Calibri" w:hAnsi="Calibri" w:cs="Calibri"/>
+        </w:rPr>
+      </w:pPr>
+      <w:r>
+        <w:rPr>
+          <w:rFonts w:ascii="Calibri" w:hAnsi="Calibri" w:cs="Calibri"/>
+        </w:rPr>
+        <w:t>• Utilized Entrinsik Informer as a primary research tool for querying UniData database files/</w:t>
+      </w:r>
+      <w:proofErr w:type="gramStart"/>
+      <w:r>
+        <w:rPr>
+          <w:rFonts w:ascii="Calibri" w:hAnsi="Calibri" w:cs="Calibri"/>
+        </w:rPr>
+        <w:t>tables, and</w:t>
+      </w:r>
+      <w:proofErr w:type="gramEnd"/>
+      <w:r>
+        <w:rPr>
+          <w:rFonts w:ascii="Calibri" w:hAnsi="Calibri" w:cs="Calibri"/>
+        </w:rPr>
+        <w:t xml:space="preserve"> created or modified reports for users as needed.</w:t>
+      </w:r>
+      <w:r>
+        <w:rPr>
+          <w:rFonts w:ascii="Calibri" w:hAnsi="Calibri" w:cs="Calibri"/>
+        </w:rPr>
+        <w:br/>
+        <w:t xml:space="preserve">• </w:t>
+      </w:r>
+      <w:r>
+        <w:rPr>
+          <w:rFonts w:ascii="Calibri" w:hAnsi="Calibri" w:cs="Calibri"/>
+        </w:rPr>
+        <w:t>Authored and maintained technical documentation to support users and streamline system maintenance.</w:t>
+      </w:r>
+    </w:p>
+    <w:bookmarkEnd w:id="10"/>
+    <w:p>
+      <w:pPr>
+        <w:pStyle w:val="ListBullet"/>
+        <w:numPr>
+          <w:ilvl w:val="0"/>
+          <w:numId w:val="0"/>
+        </w:numPr>
+        <w:spacing w:after="0"/>
         <w:rPr>
           <w:rFonts w:ascii="Calibri" w:hAnsi="Calibri" w:cs="Calibri"/>
           <w:b/>
           <w:bCs/>
         </w:rPr>
-        <w:t xml:space="preserve"> – Army Contractor | 2014–2022</w:t>
-      </w:r>
+      </w:pPr>
     </w:p>
     <w:p>
       <w:pPr>
+        <w:pStyle w:val="ListBullet"/>
+        <w:numPr>
+          <w:ilvl w:val="0"/>
+          <w:numId w:val="0"/>
+        </w:numPr>
         <w:spacing w:after="0"/>
         <w:rPr>
           <w:rFonts w:ascii="Calibri" w:hAnsi="Calibri" w:cs="Calibri"/>
@@ -959,14 +1022,26 @@
       <w:r>
         <w:rPr>
           <w:rFonts w:ascii="Calibri" w:hAnsi="Calibri" w:cs="Calibri"/>
-        </w:rPr>
-        <w:t xml:space="preserve">• </w:t>
-      </w:r>
-      <w:r>
-        <w:rPr>
-          <w:rFonts w:ascii="Calibri" w:hAnsi="Calibri" w:cs="Calibri"/>
-        </w:rPr>
-        <w:t>Maintained mission-critical ASP.NET web applications using C#, VB.NET, .NET Framework, JavaScript, and HTML to support U.S. Army operations.</w:t>
+          <w:b/>
+          <w:bCs/>
+        </w:rPr>
+        <w:t xml:space="preserve">BITCO Insurance Companies — </w:t>
+      </w:r>
+      <w:r>
+        <w:rPr>
+          <w:rFonts w:ascii="Calibri" w:hAnsi="Calibri" w:cs="Calibri"/>
+          <w:b/>
+          <w:bCs/>
+        </w:rPr>
+        <w:t>Davenport</w:t>
+      </w:r>
+      <w:r>
+        <w:rPr>
+          <w:rFonts w:ascii="Calibri" w:hAnsi="Calibri" w:cs="Calibri"/>
+          <w:b/>
+          <w:bCs/>
+        </w:rPr>
+        <w:t>, IA</w:t>
       </w:r>
     </w:p>
     <w:p>
@@ -974,31 +1049,17 @@
         <w:spacing w:after="0"/>
         <w:rPr>
           <w:rFonts w:ascii="Calibri" w:hAnsi="Calibri" w:cs="Calibri"/>
-        </w:rPr>
-      </w:pPr>
-      <w:r>
-        <w:rPr>
-          <w:rFonts w:ascii="Calibri" w:hAnsi="Calibri" w:cs="Calibri"/>
-        </w:rPr>
-        <w:t xml:space="preserve">• </w:t>
-      </w:r>
-      <w:r>
-        <w:rPr>
-          <w:rFonts w:ascii="Calibri" w:hAnsi="Calibri" w:cs="Calibri"/>
-        </w:rPr>
-        <w:t>Designed, developed, and maintained Oracle packages/tables and SQL Server stored procedures</w:t>
-      </w:r>
-      <w:r>
-        <w:rPr>
-          <w:rFonts w:ascii="Calibri" w:hAnsi="Calibri" w:cs="Calibri"/>
-        </w:rPr>
-        <w:t>/tables</w:t>
-      </w:r>
-      <w:r>
-        <w:rPr>
-          <w:rFonts w:ascii="Calibri" w:hAnsi="Calibri" w:cs="Calibri"/>
-        </w:rPr>
-        <w:t>/views/functions to optimize application performance.</w:t>
+          <w:b/>
+          <w:bCs/>
+        </w:rPr>
+      </w:pPr>
+      <w:r>
+        <w:rPr>
+          <w:rFonts w:ascii="Calibri" w:hAnsi="Calibri" w:cs="Calibri"/>
+          <w:b/>
+          <w:bCs/>
+        </w:rPr>
+        <w:t>Senior Software Developer | 2022–2023</w:t>
       </w:r>
     </w:p>
     <w:p>
@@ -1008,6 +1069,7 @@
           <w:rFonts w:ascii="Calibri" w:hAnsi="Calibri" w:cs="Calibri"/>
         </w:rPr>
       </w:pPr>
+      <w:bookmarkStart w:id="13" w:name="_Hlk214396855"/>
       <w:r>
         <w:rPr>
           <w:rFonts w:ascii="Calibri" w:hAnsi="Calibri" w:cs="Calibri"/>
@@ -1018,73 +1080,52 @@
         <w:rPr>
           <w:rFonts w:ascii="Calibri" w:hAnsi="Calibri" w:cs="Calibri"/>
         </w:rPr>
-        <w:t>Managed source code and collaborated with development team using Team Foundation Server (TFS) for version control and code integration.</w:t>
-      </w:r>
-    </w:p>
-    <w:p>
-      <w:pPr>
-        <w:spacing w:after="0"/>
-        <w:rPr>
-          <w:rFonts w:ascii="Calibri" w:hAnsi="Calibri" w:cs="Calibri"/>
-          <w:b/>
-          <w:bCs/>
-        </w:rPr>
-      </w:pPr>
-      <w:r>
-        <w:rPr>
-          <w:rFonts w:ascii="Calibri" w:hAnsi="Calibri" w:cs="Calibri"/>
-        </w:rPr>
+        <w:t xml:space="preserve">Converted </w:t>
+      </w:r>
+      <w:r>
+        <w:rPr>
+          <w:rFonts w:ascii="Calibri" w:hAnsi="Calibri" w:cs="Calibri"/>
+        </w:rPr>
+        <w:t>three MS Access applications into a unified C# web application with SQL Server backend, improving system performance and maintainability.</w:t>
+      </w:r>
+      <w:bookmarkEnd w:id="13"/>
+      <w:r>
+        <w:rPr>
+          <w:rFonts w:ascii="Calibri" w:hAnsi="Calibri" w:cs="Calibri"/>
+        </w:rPr>
+        <w:br/>
+        <w:t>• Utilized .NET 6</w:t>
+      </w:r>
+      <w:r>
+        <w:rPr>
+          <w:rFonts w:ascii="Calibri" w:hAnsi="Calibri" w:cs="Calibri"/>
+        </w:rPr>
+        <w:t>, ASP.NET Core,</w:t>
+      </w:r>
+      <w:r>
+        <w:rPr>
+          <w:rFonts w:ascii="Calibri" w:hAnsi="Calibri" w:cs="Calibri"/>
+        </w:rPr>
+        <w:t xml:space="preserve"> and C#10 for new application development.</w:t>
+      </w:r>
+      <w:r>
+        <w:rPr>
+          <w:rFonts w:ascii="Calibri" w:hAnsi="Calibri" w:cs="Calibri"/>
+        </w:rPr>
+        <w:br/>
         <w:t xml:space="preserve">• </w:t>
       </w:r>
       <w:r>
         <w:rPr>
           <w:rFonts w:ascii="Calibri" w:hAnsi="Calibri" w:cs="Calibri"/>
         </w:rPr>
-        <w:t>Assisted in migrating Army applications from Oracle to SQL Server, including schema conversion and code updates.</w:t>
-      </w:r>
-    </w:p>
-    <w:p>
-      <w:pPr>
-        <w:spacing w:after="0"/>
-        <w:rPr>
-          <w:rFonts w:ascii="Calibri" w:hAnsi="Calibri" w:cs="Calibri"/>
-          <w:b/>
-          <w:bCs/>
-        </w:rPr>
-      </w:pPr>
-      <w:r>
-        <w:rPr>
-          <w:rFonts w:ascii="Calibri" w:hAnsi="Calibri" w:cs="Calibri"/>
-        </w:rPr>
-        <w:t xml:space="preserve">• </w:t>
-      </w:r>
-      <w:r>
-        <w:rPr>
-          <w:rFonts w:ascii="Calibri" w:hAnsi="Calibri" w:cs="Calibri"/>
-        </w:rPr>
-        <w:t>Provided technical troubleshooting and user support for applications.</w:t>
-      </w:r>
-    </w:p>
-    <w:p>
-      <w:pPr>
-        <w:spacing w:after="0"/>
-        <w:rPr>
-          <w:rFonts w:ascii="Calibri" w:hAnsi="Calibri" w:cs="Calibri"/>
-          <w:b/>
-          <w:bCs/>
-        </w:rPr>
-      </w:pPr>
-      <w:r>
-        <w:rPr>
-          <w:rFonts w:ascii="Calibri" w:hAnsi="Calibri" w:cs="Calibri"/>
-        </w:rPr>
-        <w:t xml:space="preserve">• </w:t>
-      </w:r>
-      <w:r>
-        <w:rPr>
-          <w:rFonts w:ascii="Calibri" w:hAnsi="Calibri" w:cs="Calibri"/>
-        </w:rPr>
-        <w:t>Earned Army certificate award in June 2016 for outstanding service and technical excellence.</w:t>
+        <w:t>Designed, developed, and maintained SQL Server stored procedures, tables, views, and functions</w:t>
+      </w:r>
+      <w:r>
+        <w:rPr>
+          <w:rFonts w:ascii="Calibri" w:hAnsi="Calibri" w:cs="Calibri"/>
+        </w:rPr>
+        <w:t xml:space="preserve"> to optimize data operations.</w:t>
       </w:r>
     </w:p>
     <w:p>
@@ -1116,23 +1157,25 @@
           <w:b/>
           <w:bCs/>
         </w:rPr>
-        <w:t>T</w:t>
-      </w:r>
-      <w:r>
+        <w:t>Sedona Technologies / Vista / Bowhead / Aleknagik — Rock Island, IL</w:t>
+      </w:r>
+    </w:p>
+    <w:p>
+      <w:pPr>
+        <w:spacing w:after="0"/>
         <w:rPr>
           <w:rFonts w:ascii="Calibri" w:hAnsi="Calibri" w:cs="Calibri"/>
           <w:b/>
           <w:bCs/>
         </w:rPr>
-        <w:t>EK</w:t>
-      </w:r>
+      </w:pPr>
       <w:r>
         <w:rPr>
           <w:rFonts w:ascii="Calibri" w:hAnsi="Calibri" w:cs="Calibri"/>
           <w:b/>
           <w:bCs/>
         </w:rPr>
-        <w:t>s</w:t>
+        <w:t>Programmer Analyst</w:t>
       </w:r>
       <w:r>
         <w:rPr>
@@ -1140,7 +1183,15 @@
           <w:b/>
           <w:bCs/>
         </w:rPr>
-        <w:t>ystems / John Deere — Milan, IL</w:t>
+        <w:t xml:space="preserve"> III</w:t>
+      </w:r>
+      <w:r>
+        <w:rPr>
+          <w:rFonts w:ascii="Calibri" w:hAnsi="Calibri" w:cs="Calibri"/>
+          <w:b/>
+          <w:bCs/>
+        </w:rPr>
+        <w:t xml:space="preserve"> – Army Contractor | 2014–2022</w:t>
       </w:r>
     </w:p>
     <w:p>
@@ -1155,10 +1206,88 @@
       <w:r>
         <w:rPr>
           <w:rFonts w:ascii="Calibri" w:hAnsi="Calibri" w:cs="Calibri"/>
+        </w:rPr>
+        <w:t xml:space="preserve">• </w:t>
+      </w:r>
+      <w:r>
+        <w:rPr>
+          <w:rFonts w:ascii="Calibri" w:hAnsi="Calibri" w:cs="Calibri"/>
+        </w:rPr>
+        <w:t>Maintained mission-critical ASP.NET web applications using C#, VB.NET, .NET Framework, JavaScript, and HTML to support U.S. Army operations.</w:t>
+      </w:r>
+    </w:p>
+    <w:p>
+      <w:pPr>
+        <w:spacing w:after="0"/>
+        <w:rPr>
+          <w:rFonts w:ascii="Calibri" w:hAnsi="Calibri" w:cs="Calibri"/>
+        </w:rPr>
+      </w:pPr>
+      <w:r>
+        <w:rPr>
+          <w:rFonts w:ascii="Calibri" w:hAnsi="Calibri" w:cs="Calibri"/>
+        </w:rPr>
+        <w:t xml:space="preserve">• </w:t>
+      </w:r>
+      <w:r>
+        <w:rPr>
+          <w:rFonts w:ascii="Calibri" w:hAnsi="Calibri" w:cs="Calibri"/>
+        </w:rPr>
+        <w:t>Designed, developed, and maintained Oracle packages/tables and SQL Server stored procedures</w:t>
+      </w:r>
+      <w:r>
+        <w:rPr>
+          <w:rFonts w:ascii="Calibri" w:hAnsi="Calibri" w:cs="Calibri"/>
+        </w:rPr>
+        <w:t>/tables</w:t>
+      </w:r>
+      <w:r>
+        <w:rPr>
+          <w:rFonts w:ascii="Calibri" w:hAnsi="Calibri" w:cs="Calibri"/>
+        </w:rPr>
+        <w:t>/views/functions to optimize application performance.</w:t>
+      </w:r>
+    </w:p>
+    <w:p>
+      <w:pPr>
+        <w:spacing w:after="0"/>
+        <w:rPr>
+          <w:rFonts w:ascii="Calibri" w:hAnsi="Calibri" w:cs="Calibri"/>
+        </w:rPr>
+      </w:pPr>
+      <w:r>
+        <w:rPr>
+          <w:rFonts w:ascii="Calibri" w:hAnsi="Calibri" w:cs="Calibri"/>
+        </w:rPr>
+        <w:t xml:space="preserve">• </w:t>
+      </w:r>
+      <w:r>
+        <w:rPr>
+          <w:rFonts w:ascii="Calibri" w:hAnsi="Calibri" w:cs="Calibri"/>
+        </w:rPr>
+        <w:t>Managed source code and collaborated with development team using Team Foundation Server (TFS) for version control and code integration.</w:t>
+      </w:r>
+    </w:p>
+    <w:p>
+      <w:pPr>
+        <w:spacing w:after="0"/>
+        <w:rPr>
+          <w:rFonts w:ascii="Calibri" w:hAnsi="Calibri" w:cs="Calibri"/>
           <w:b/>
           <w:bCs/>
         </w:rPr>
-        <w:t>Full Stack .NET Developer | 2013–2014</w:t>
+      </w:pPr>
+      <w:r>
+        <w:rPr>
+          <w:rFonts w:ascii="Calibri" w:hAnsi="Calibri" w:cs="Calibri"/>
+        </w:rPr>
+        <w:t xml:space="preserve">• </w:t>
+      </w:r>
+      <w:r>
+        <w:rPr>
+          <w:rFonts w:ascii="Calibri" w:hAnsi="Calibri" w:cs="Calibri"/>
+        </w:rPr>
+        <w:t>Assisted in migrating Army applications from Oracle to SQL Server, including schema conversion and code updates.</w:t>
       </w:r>
     </w:p>
     <w:p>
@@ -1166,27 +1295,21 @@
         <w:spacing w:after="0"/>
         <w:rPr>
           <w:rFonts w:ascii="Calibri" w:hAnsi="Calibri" w:cs="Calibri"/>
-        </w:rPr>
-      </w:pPr>
-      <w:bookmarkStart w:id="12" w:name="_Hlk217030658"/>
-      <w:r>
-        <w:rPr>
-          <w:rFonts w:ascii="Calibri" w:hAnsi="Calibri" w:cs="Calibri"/>
-        </w:rPr>
-        <w:t>•</w:t>
-      </w:r>
-      <w:r>
-        <w:rPr>
-          <w:rFonts w:ascii="Calibri" w:hAnsi="Calibri" w:cs="Calibri"/>
-        </w:rPr>
-        <w:t xml:space="preserve"> </w:t>
-      </w:r>
-      <w:bookmarkEnd w:id="12"/>
-      <w:r>
-        <w:rPr>
-          <w:rFonts w:ascii="Calibri" w:hAnsi="Calibri" w:cs="Calibri"/>
-        </w:rPr>
-        <w:t xml:space="preserve">Refactored a monolithic VB.NET/.NET Framework Windows Service into three independent services, enabling parallel processing of nightly dealer data, improving performance, and expanding reporting flexibility. </w:t>
+          <w:b/>
+          <w:bCs/>
+        </w:rPr>
+      </w:pPr>
+      <w:r>
+        <w:rPr>
+          <w:rFonts w:ascii="Calibri" w:hAnsi="Calibri" w:cs="Calibri"/>
+        </w:rPr>
+        <w:t xml:space="preserve">• </w:t>
+      </w:r>
+      <w:r>
+        <w:rPr>
+          <w:rFonts w:ascii="Calibri" w:hAnsi="Calibri" w:cs="Calibri"/>
+        </w:rPr>
+        <w:t>Provided technical troubleshooting and user support for applications.</w:t>
       </w:r>
     </w:p>
     <w:p>
@@ -1194,6 +1317,8 @@
         <w:spacing w:after="0"/>
         <w:rPr>
           <w:rFonts w:ascii="Calibri" w:hAnsi="Calibri" w:cs="Calibri"/>
+          <w:b/>
+          <w:bCs/>
         </w:rPr>
       </w:pPr>
       <w:r>
@@ -1206,39 +1331,7 @@
         <w:rPr>
           <w:rFonts w:ascii="Calibri" w:hAnsi="Calibri" w:cs="Calibri"/>
         </w:rPr>
-        <w:t>D</w:t>
-      </w:r>
-      <w:r>
-        <w:rPr>
-          <w:rFonts w:ascii="Calibri" w:hAnsi="Calibri" w:cs="Calibri"/>
-        </w:rPr>
-        <w:t>eveloped and maintained additional VB.NET business applications</w:t>
-      </w:r>
-      <w:r>
-        <w:rPr>
-          <w:rFonts w:ascii="Calibri" w:hAnsi="Calibri" w:cs="Calibri"/>
-        </w:rPr>
-        <w:t>.</w:t>
-      </w:r>
-      <w:r>
-        <w:rPr>
-          <w:rFonts w:ascii="Calibri" w:hAnsi="Calibri" w:cs="Calibri"/>
-        </w:rPr>
-        <w:br/>
-        <w:t>• Created over 130 custom reports using VBA in Excel to improve dealer data analysis.</w:t>
-      </w:r>
-      <w:r>
-        <w:rPr>
-          <w:rFonts w:ascii="Calibri" w:hAnsi="Calibri" w:cs="Calibri"/>
-        </w:rPr>
-        <w:br/>
-        <w:t xml:space="preserve">• </w:t>
-      </w:r>
-      <w:r>
-        <w:rPr>
-          <w:rFonts w:ascii="Calibri" w:hAnsi="Calibri" w:cs="Calibri"/>
-        </w:rPr>
-        <w:t>Developed and optimized SQL Server database components.</w:t>
+        <w:t>Earned Army certificate award in June 2016 for outstanding service and technical excellence.</w:t>
       </w:r>
     </w:p>
     <w:p>
@@ -1251,18 +1344,114 @@
     </w:p>
     <w:p>
       <w:pPr>
-        <w:pStyle w:val="ListBullet"/>
+        <w:spacing w:after="0"/>
+        <w:rPr>
+          <w:rFonts w:ascii="Calibri" w:hAnsi="Calibri" w:cs="Calibri"/>
+        </w:rPr>
+      </w:pPr>
+    </w:p>
+    <w:p>
+      <w:pPr>
+        <w:spacing w:after="0"/>
+        <w:rPr>
+          <w:rFonts w:ascii="Calibri" w:hAnsi="Calibri" w:cs="Calibri"/>
+        </w:rPr>
+      </w:pPr>
+    </w:p>
+    <w:p>
+      <w:pPr>
+        <w:spacing w:after="0"/>
+        <w:rPr>
+          <w:rFonts w:ascii="Calibri" w:hAnsi="Calibri" w:cs="Calibri"/>
+        </w:rPr>
+      </w:pPr>
+    </w:p>
+    <w:p>
+      <w:pPr>
+        <w:spacing w:after="0"/>
+        <w:rPr>
+          <w:rFonts w:ascii="Calibri" w:hAnsi="Calibri" w:cs="Calibri"/>
+        </w:rPr>
+      </w:pPr>
+    </w:p>
+    <w:p>
+      <w:pPr>
+        <w:spacing w:after="0"/>
+        <w:rPr>
+          <w:rFonts w:ascii="Calibri" w:hAnsi="Calibri" w:cs="Calibri"/>
+          <w:b/>
+          <w:bCs/>
+        </w:rPr>
+      </w:pPr>
+      <w:r>
+        <w:rPr>
+          <w:rFonts w:ascii="Calibri" w:hAnsi="Calibri" w:cs="Calibri"/>
+          <w:b/>
+          <w:bCs/>
+        </w:rPr>
+        <w:t>Previous Software Development Roles | 2002–2014</w:t>
+      </w:r>
+    </w:p>
+    <w:p>
+      <w:pPr>
+        <w:pStyle w:val="ListParagraph"/>
         <w:numPr>
           <w:ilvl w:val="0"/>
-          <w:numId w:val="0"/>
+          <w:numId w:val="14"/>
         </w:numPr>
-        <w:spacing w:after="0"/>
-        <w:ind w:left="360" w:hanging="360"/>
+        <w:spacing w:after="0" w:line="240" w:lineRule="auto"/>
+        <w:ind w:left="360"/>
+        <w:contextualSpacing w:val="0"/>
+        <w:rPr>
+          <w:rFonts w:ascii="Calibri" w:hAnsi="Calibri" w:cs="Calibri"/>
+        </w:rPr>
+      </w:pPr>
+      <w:r>
         <w:rPr>
           <w:rFonts w:ascii="Calibri" w:hAnsi="Calibri" w:cs="Calibri"/>
           <w:b/>
           <w:bCs/>
         </w:rPr>
+        <w:t xml:space="preserve">TEKsystems/John Deere (2013-2014): </w:t>
+      </w:r>
+      <w:r>
+        <w:rPr>
+          <w:rFonts w:ascii="Calibri" w:hAnsi="Calibri" w:cs="Calibri"/>
+        </w:rPr>
+        <w:t xml:space="preserve">Full Stack .NET Developer - Developed VB.NET applications, </w:t>
+      </w:r>
+      <w:r>
+        <w:rPr>
+          <w:rFonts w:ascii="Calibri" w:hAnsi="Calibri" w:cs="Calibri"/>
+        </w:rPr>
+        <w:t>c</w:t>
+      </w:r>
+      <w:r>
+        <w:rPr>
+          <w:rFonts w:ascii="Calibri" w:hAnsi="Calibri" w:cs="Calibri"/>
+        </w:rPr>
+        <w:t xml:space="preserve">reated 130+ custom Excel/VBA reports, </w:t>
+      </w:r>
+      <w:r>
+        <w:rPr>
+          <w:rFonts w:ascii="Calibri" w:hAnsi="Calibri" w:cs="Calibri"/>
+        </w:rPr>
+        <w:t>developed and optimized SQL Server database components, and refactored a monolithic VB.NET/.NET Framework Windows Service into three independent services, improving performance and expanding reporting flexibility.</w:t>
+      </w:r>
+    </w:p>
+    <w:p>
+      <w:pPr>
+        <w:pStyle w:val="ListParagraph"/>
+        <w:numPr>
+          <w:ilvl w:val="0"/>
+          <w:numId w:val="14"/>
+        </w:numPr>
+        <w:spacing w:after="0" w:line="240" w:lineRule="auto"/>
+        <w:ind w:left="360"/>
+        <w:contextualSpacing w:val="0"/>
+        <w:rPr>
+          <w:rFonts w:ascii="Calibri" w:hAnsi="Calibri" w:cs="Calibri"/>
+        </w:rPr>
       </w:pPr>
       <w:r>
         <w:rPr>
@@ -1270,17 +1459,159 @@
           <w:b/>
           <w:bCs/>
         </w:rPr>
-        <w:t>Sedona Technologies — Rock Island, IL</w:t>
+        <w:t xml:space="preserve">Sedona Technologies (2013): </w:t>
+      </w:r>
+      <w:r>
+        <w:rPr>
+          <w:rFonts w:ascii="Calibri" w:hAnsi="Calibri" w:cs="Calibri"/>
+        </w:rPr>
+        <w:t xml:space="preserve">Full Stack .NET Developer </w:t>
+      </w:r>
+      <w:r>
+        <w:rPr>
+          <w:rFonts w:ascii="Calibri" w:hAnsi="Calibri" w:cs="Calibri"/>
+        </w:rPr>
+        <w:t>–</w:t>
+      </w:r>
+      <w:r>
+        <w:rPr>
+          <w:rFonts w:ascii="Calibri" w:hAnsi="Calibri" w:cs="Calibri"/>
+        </w:rPr>
+        <w:t xml:space="preserve"> </w:t>
+      </w:r>
+      <w:r>
+        <w:rPr>
+          <w:rFonts w:ascii="Calibri" w:hAnsi="Calibri" w:cs="Calibri"/>
+        </w:rPr>
+        <w:t xml:space="preserve">Rewrote the company’s PII </w:t>
+      </w:r>
+      <w:r>
+        <w:rPr>
+          <w:rFonts w:ascii="Calibri" w:hAnsi="Calibri" w:cs="Calibri"/>
+        </w:rPr>
+        <w:t>web application in C#,</w:t>
+      </w:r>
+      <w:r>
+        <w:rPr>
+          <w:rFonts w:ascii="Calibri" w:hAnsi="Calibri" w:cs="Calibri"/>
+        </w:rPr>
+        <w:t xml:space="preserve"> d</w:t>
+      </w:r>
+      <w:r>
+        <w:rPr>
+          <w:rFonts w:ascii="Calibri" w:hAnsi="Calibri" w:cs="Calibri"/>
+        </w:rPr>
+        <w:t>eveloped and maintained other web applications using ASP.NET and C#/.NET Framework</w:t>
+      </w:r>
+      <w:r>
+        <w:rPr>
+          <w:rFonts w:ascii="Calibri" w:hAnsi="Calibri" w:cs="Calibri"/>
+        </w:rPr>
+        <w:t>, and designed, developed, and maintained SQL Server stored procedures, tables, views, and functions.</w:t>
       </w:r>
     </w:p>
     <w:p>
       <w:pPr>
-        <w:spacing w:after="0"/>
+        <w:pStyle w:val="ListParagraph"/>
+        <w:numPr>
+          <w:ilvl w:val="0"/>
+          <w:numId w:val="14"/>
+        </w:numPr>
+        <w:spacing w:after="0" w:line="240" w:lineRule="auto"/>
+        <w:ind w:left="360"/>
+        <w:contextualSpacing w:val="0"/>
+        <w:rPr>
+          <w:rFonts w:ascii="Calibri" w:hAnsi="Calibri" w:cs="Calibri"/>
+        </w:rPr>
+      </w:pPr>
+      <w:r>
         <w:rPr>
           <w:rFonts w:ascii="Calibri" w:hAnsi="Calibri" w:cs="Calibri"/>
           <w:b/>
           <w:bCs/>
         </w:rPr>
+        <w:t xml:space="preserve">Sedona Group (2010-2013): </w:t>
+      </w:r>
+      <w:r>
+        <w:rPr>
+          <w:rFonts w:ascii="Calibri" w:hAnsi="Calibri" w:cs="Calibri"/>
+        </w:rPr>
+        <w:t>Software Developer - Maintained FoxPro payroll application</w:t>
+      </w:r>
+      <w:r>
+        <w:rPr>
+          <w:rFonts w:ascii="Calibri" w:hAnsi="Calibri" w:cs="Calibri"/>
+        </w:rPr>
+        <w:t xml:space="preserve"> to include creating </w:t>
+      </w:r>
+      <w:r>
+        <w:rPr>
+          <w:rFonts w:ascii="Calibri" w:hAnsi="Calibri" w:cs="Calibri"/>
+        </w:rPr>
+        <w:t>over 20 SQL Server stored procedures</w:t>
+      </w:r>
+      <w:r>
+        <w:rPr>
+          <w:rFonts w:ascii="Calibri" w:hAnsi="Calibri" w:cs="Calibri"/>
+        </w:rPr>
+        <w:t xml:space="preserve"> and maintaining many more </w:t>
+      </w:r>
+      <w:r>
+        <w:rPr>
+          <w:rFonts w:ascii="Calibri" w:hAnsi="Calibri" w:cs="Calibri"/>
+        </w:rPr>
+        <w:t>additional procedures</w:t>
+      </w:r>
+      <w:r>
+        <w:rPr>
+          <w:rFonts w:ascii="Calibri" w:hAnsi="Calibri" w:cs="Calibri"/>
+        </w:rPr>
+        <w:t>, d</w:t>
+      </w:r>
+      <w:r>
+        <w:rPr>
+          <w:rFonts w:ascii="Calibri" w:hAnsi="Calibri" w:cs="Calibri"/>
+        </w:rPr>
+        <w:t xml:space="preserve">eveloped VB.NET/VB6 applications, </w:t>
+      </w:r>
+      <w:r>
+        <w:rPr>
+          <w:rFonts w:ascii="Calibri" w:hAnsi="Calibri" w:cs="Calibri"/>
+        </w:rPr>
+        <w:t>and c</w:t>
+      </w:r>
+      <w:r>
+        <w:rPr>
+          <w:rFonts w:ascii="Calibri" w:hAnsi="Calibri" w:cs="Calibri"/>
+        </w:rPr>
+        <w:t>reated</w:t>
+      </w:r>
+      <w:r>
+        <w:rPr>
+          <w:rFonts w:ascii="Calibri" w:hAnsi="Calibri" w:cs="Calibri"/>
+        </w:rPr>
+        <w:t xml:space="preserve"> and maintained</w:t>
+      </w:r>
+      <w:r>
+        <w:rPr>
+          <w:rFonts w:ascii="Calibri" w:hAnsi="Calibri" w:cs="Calibri"/>
+        </w:rPr>
+        <w:t xml:space="preserve"> Crystal Reports.</w:t>
+      </w:r>
+    </w:p>
+    <w:p>
+      <w:pPr>
+        <w:pStyle w:val="ListParagraph"/>
+        <w:numPr>
+          <w:ilvl w:val="0"/>
+          <w:numId w:val="14"/>
+        </w:numPr>
+        <w:spacing w:after="0" w:line="240" w:lineRule="auto"/>
+        <w:ind w:left="360"/>
+        <w:contextualSpacing w:val="0"/>
+        <w:rPr>
+          <w:rFonts w:ascii="Calibri" w:hAnsi="Calibri" w:cs="Calibri"/>
+        </w:rPr>
       </w:pPr>
       <w:r>
         <w:rPr>
@@ -1288,15 +1619,136 @@
           <w:b/>
           <w:bCs/>
         </w:rPr>
-        <w:t xml:space="preserve">Full Stack </w:t>
-      </w:r>
+        <w:t xml:space="preserve">RCH Innovative Technology Partners (2006-2009): </w:t>
+      </w:r>
+      <w:r>
+        <w:rPr>
+          <w:rFonts w:ascii="Calibri" w:hAnsi="Calibri" w:cs="Calibri"/>
+        </w:rPr>
+        <w:t xml:space="preserve">ColdFusion Developer - Maintained Army Electronic Product Support (AEPS) website, </w:t>
+      </w:r>
+      <w:r>
+        <w:rPr>
+          <w:rFonts w:ascii="Calibri" w:hAnsi="Calibri" w:cs="Calibri"/>
+        </w:rPr>
+        <w:t>d</w:t>
+      </w:r>
+      <w:r>
+        <w:rPr>
+          <w:rFonts w:ascii="Calibri" w:hAnsi="Calibri" w:cs="Calibri"/>
+        </w:rPr>
+        <w:t>esigned and implemented Oracle packages and tables to support core application functionality and improve data management.</w:t>
+      </w:r>
+    </w:p>
+    <w:p>
+      <w:pPr>
+        <w:pStyle w:val="ListParagraph"/>
+        <w:numPr>
+          <w:ilvl w:val="0"/>
+          <w:numId w:val="14"/>
+        </w:numPr>
+        <w:spacing w:after="0" w:line="240" w:lineRule="auto"/>
+        <w:ind w:left="360"/>
+        <w:contextualSpacing w:val="0"/>
+        <w:rPr>
+          <w:rFonts w:ascii="Calibri" w:hAnsi="Calibri" w:cs="Calibri"/>
+        </w:rPr>
+      </w:pPr>
+      <w:proofErr w:type="spellStart"/>
       <w:r>
         <w:rPr>
           <w:rFonts w:ascii="Calibri" w:hAnsi="Calibri" w:cs="Calibri"/>
           <w:b/>
           <w:bCs/>
         </w:rPr>
-        <w:t>.NET Developer – Army Contractor | 2013</w:t>
+        <w:t>Gensoft</w:t>
+      </w:r>
+      <w:proofErr w:type="spellEnd"/>
+      <w:r>
+        <w:rPr>
+          <w:rFonts w:ascii="Calibri" w:hAnsi="Calibri" w:cs="Calibri"/>
+          <w:b/>
+          <w:bCs/>
+        </w:rPr>
+        <w:t xml:space="preserve"> Systems Inc. (2002-2009): </w:t>
+      </w:r>
+      <w:r>
+        <w:rPr>
+          <w:rFonts w:ascii="Calibri" w:hAnsi="Calibri" w:cs="Calibri"/>
+        </w:rPr>
+        <w:t xml:space="preserve">Software Developer - Maintained accounting/billing application in Delphi, </w:t>
+      </w:r>
+      <w:r>
+        <w:rPr>
+          <w:rFonts w:ascii="Calibri" w:hAnsi="Calibri" w:cs="Calibri"/>
+        </w:rPr>
+        <w:t>c</w:t>
+      </w:r>
+      <w:r>
+        <w:rPr>
+          <w:rFonts w:ascii="Calibri" w:hAnsi="Calibri" w:cs="Calibri"/>
+        </w:rPr>
+        <w:t xml:space="preserve">reated </w:t>
+      </w:r>
+      <w:r>
+        <w:rPr>
+          <w:rFonts w:ascii="Calibri" w:hAnsi="Calibri" w:cs="Calibri"/>
+        </w:rPr>
+        <w:t xml:space="preserve">and maintained </w:t>
+      </w:r>
+      <w:r>
+        <w:rPr>
+          <w:rFonts w:ascii="Calibri" w:hAnsi="Calibri" w:cs="Calibri"/>
+        </w:rPr>
+        <w:t xml:space="preserve">custom </w:t>
+      </w:r>
+      <w:r>
+        <w:rPr>
+          <w:rFonts w:ascii="Calibri" w:hAnsi="Calibri" w:cs="Calibri"/>
+        </w:rPr>
+        <w:t xml:space="preserve">Report Builder </w:t>
+      </w:r>
+      <w:r>
+        <w:rPr>
+          <w:rFonts w:ascii="Calibri" w:hAnsi="Calibri" w:cs="Calibri"/>
+        </w:rPr>
+        <w:t>reports</w:t>
+      </w:r>
+      <w:r>
+        <w:rPr>
+          <w:rFonts w:ascii="Calibri" w:hAnsi="Calibri" w:cs="Calibri"/>
+        </w:rPr>
+        <w:t xml:space="preserve"> and billing templates</w:t>
+      </w:r>
+      <w:r>
+        <w:rPr>
+          <w:rFonts w:ascii="Calibri" w:hAnsi="Calibri" w:cs="Calibri"/>
+        </w:rPr>
+        <w:t xml:space="preserve">, </w:t>
+      </w:r>
+      <w:r>
+        <w:rPr>
+          <w:rFonts w:ascii="Calibri" w:hAnsi="Calibri" w:cs="Calibri"/>
+        </w:rPr>
+        <w:t>and a</w:t>
+      </w:r>
+      <w:r>
+        <w:rPr>
+          <w:rFonts w:ascii="Calibri" w:hAnsi="Calibri" w:cs="Calibri"/>
+        </w:rPr>
+        <w:t xml:space="preserve">ssisted </w:t>
+      </w:r>
+      <w:r>
+        <w:rPr>
+          <w:rFonts w:ascii="Calibri" w:hAnsi="Calibri" w:cs="Calibri"/>
+        </w:rPr>
+        <w:t xml:space="preserve">with </w:t>
+      </w:r>
+      <w:r>
+        <w:rPr>
+          <w:rFonts w:ascii="Calibri" w:hAnsi="Calibri" w:cs="Calibri"/>
+        </w:rPr>
+        <w:t>Paradox to SQL Server migration.</w:t>
       </w:r>
     </w:p>
     <w:p>
@@ -1306,94 +1758,23 @@
           <w:rFonts w:ascii="Calibri" w:hAnsi="Calibri" w:cs="Calibri"/>
         </w:rPr>
       </w:pPr>
-      <w:bookmarkStart w:id="13" w:name="_Hlk213935492"/>
-      <w:r>
-        <w:rPr>
-          <w:rFonts w:ascii="Calibri" w:hAnsi="Calibri" w:cs="Calibri"/>
-        </w:rPr>
-        <w:t xml:space="preserve">• </w:t>
-      </w:r>
-      <w:r>
-        <w:rPr>
-          <w:rFonts w:ascii="Calibri" w:hAnsi="Calibri" w:cs="Calibri"/>
-        </w:rPr>
-        <w:t xml:space="preserve">Rewrote </w:t>
-      </w:r>
-      <w:r>
-        <w:rPr>
-          <w:rFonts w:ascii="Calibri" w:hAnsi="Calibri" w:cs="Calibri"/>
-        </w:rPr>
-        <w:t>the</w:t>
-      </w:r>
-      <w:r>
-        <w:rPr>
-          <w:rFonts w:ascii="Calibri" w:hAnsi="Calibri" w:cs="Calibri"/>
-        </w:rPr>
-        <w:t xml:space="preserve"> company’s PII (Personally Identifiable Information) web application in C#, improving functionality, security, and long-term maintainability.</w:t>
-      </w:r>
     </w:p>
     <w:p>
       <w:pPr>
         <w:spacing w:after="0"/>
         <w:rPr>
           <w:rFonts w:ascii="Calibri" w:hAnsi="Calibri" w:cs="Calibri"/>
-        </w:rPr>
-      </w:pPr>
-      <w:r>
-        <w:rPr>
-          <w:rFonts w:ascii="Calibri" w:hAnsi="Calibri" w:cs="Calibri"/>
-        </w:rPr>
-        <w:t xml:space="preserve">• </w:t>
-      </w:r>
-      <w:r>
-        <w:rPr>
-          <w:rFonts w:ascii="Calibri" w:hAnsi="Calibri" w:cs="Calibri"/>
-        </w:rPr>
-        <w:t xml:space="preserve">Developed and maintained </w:t>
-      </w:r>
-      <w:r>
-        <w:rPr>
-          <w:rFonts w:ascii="Calibri" w:hAnsi="Calibri" w:cs="Calibri"/>
-        </w:rPr>
-        <w:t xml:space="preserve">other </w:t>
-      </w:r>
-      <w:r>
-        <w:rPr>
-          <w:rFonts w:ascii="Calibri" w:hAnsi="Calibri" w:cs="Calibri"/>
-        </w:rPr>
-        <w:t>web applications using ASP.NET and C#</w:t>
-      </w:r>
-      <w:r>
-        <w:rPr>
-          <w:rFonts w:ascii="Calibri" w:hAnsi="Calibri" w:cs="Calibri"/>
-        </w:rPr>
-        <w:t>/.NET Framework</w:t>
-      </w:r>
-      <w:r>
-        <w:rPr>
-          <w:rFonts w:ascii="Calibri" w:hAnsi="Calibri" w:cs="Calibri"/>
-        </w:rPr>
-        <w:t>, including a custom SharePoint 2010 application.</w:t>
-      </w:r>
-      <w:bookmarkEnd w:id="13"/>
-      <w:r>
-        <w:rPr>
-          <w:rFonts w:ascii="Calibri" w:hAnsi="Calibri" w:cs="Calibri"/>
-        </w:rPr>
-        <w:br/>
-        <w:t xml:space="preserve">• </w:t>
-      </w:r>
-      <w:r>
-        <w:rPr>
-          <w:rFonts w:ascii="Calibri" w:hAnsi="Calibri" w:cs="Calibri"/>
-        </w:rPr>
-        <w:t>Designed, developed, and maintained SQL Server stored procedures, tables, views, and functions</w:t>
-      </w:r>
-      <w:r>
-        <w:rPr>
-          <w:rFonts w:ascii="Calibri" w:hAnsi="Calibri" w:cs="Calibri"/>
-        </w:rPr>
-        <w:t>.</w:t>
+          <w:b/>
+          <w:sz w:val="28"/>
+        </w:rPr>
+      </w:pPr>
+      <w:r>
+        <w:rPr>
+          <w:rFonts w:ascii="Calibri" w:hAnsi="Calibri" w:cs="Calibri"/>
+          <w:b/>
+          <w:sz w:val="28"/>
+        </w:rPr>
+        <w:t>Military Service</w:t>
       </w:r>
     </w:p>
     <w:p>
@@ -1401,8 +1782,18 @@
         <w:spacing w:after="0"/>
         <w:rPr>
           <w:rFonts w:ascii="Calibri" w:hAnsi="Calibri" w:cs="Calibri"/>
-        </w:rPr>
-      </w:pPr>
+          <w:b/>
+          <w:bCs/>
+        </w:rPr>
+      </w:pPr>
+      <w:r>
+        <w:rPr>
+          <w:rFonts w:ascii="Calibri" w:hAnsi="Calibri" w:cs="Calibri"/>
+          <w:b/>
+          <w:bCs/>
+        </w:rPr>
+        <w:t>United States Army — Wiesbaden, Germany | 1993–1996</w:t>
+      </w:r>
     </w:p>
     <w:p>
       <w:pPr>
@@ -1411,16 +1802,48 @@
           <w:rFonts w:ascii="Calibri" w:hAnsi="Calibri" w:cs="Calibri"/>
         </w:rPr>
       </w:pPr>
+      <w:r>
+        <w:rPr>
+          <w:rFonts w:ascii="Calibri" w:hAnsi="Calibri" w:cs="Calibri"/>
+        </w:rPr>
+        <w:t xml:space="preserve">• </w:t>
+      </w:r>
+      <w:r>
+        <w:rPr>
+          <w:rFonts w:ascii="Calibri" w:hAnsi="Calibri" w:cs="Calibri"/>
+        </w:rPr>
+        <w:t>Light Wheel Vehicle Mechanic, promoted to Assistant Motor Sergeant. Deployed to Bosnia-Herzegovina (1995–1996). Received three medals and three achievement awards.</w:t>
+      </w:r>
     </w:p>
     <w:p>
       <w:pPr>
-        <w:pStyle w:val="ListBullet"/>
-        <w:numPr>
-          <w:ilvl w:val="0"/>
-          <w:numId w:val="0"/>
-        </w:numPr>
         <w:spacing w:after="0"/>
-        <w:ind w:left="360" w:hanging="360"/>
+        <w:rPr>
+          <w:rFonts w:ascii="Calibri" w:hAnsi="Calibri" w:cs="Calibri"/>
+        </w:rPr>
+      </w:pPr>
+    </w:p>
+    <w:p>
+      <w:pPr>
+        <w:spacing w:after="0"/>
+        <w:rPr>
+          <w:rFonts w:ascii="Calibri" w:hAnsi="Calibri" w:cs="Calibri"/>
+          <w:b/>
+          <w:sz w:val="28"/>
+        </w:rPr>
+      </w:pPr>
+      <w:r>
+        <w:rPr>
+          <w:rFonts w:ascii="Calibri" w:hAnsi="Calibri" w:cs="Calibri"/>
+          <w:b/>
+          <w:sz w:val="28"/>
+        </w:rPr>
+        <w:t>Education</w:t>
+      </w:r>
+    </w:p>
+    <w:p>
+      <w:pPr>
+        <w:spacing w:after="0"/>
         <w:rPr>
           <w:rFonts w:ascii="Calibri" w:hAnsi="Calibri" w:cs="Calibri"/>
           <w:b/>
@@ -1433,440 +1856,11 @@
           <w:b/>
           <w:bCs/>
         </w:rPr>
-        <w:t>Sedona Group — Moline, IL</w:t>
+        <w:t>Black Hawk College — Moline, IL | 2002</w:t>
       </w:r>
     </w:p>
     <w:p>
       <w:pPr>
-        <w:spacing w:after="0"/>
-        <w:rPr>
-          <w:rFonts w:ascii="Calibri" w:hAnsi="Calibri" w:cs="Calibri"/>
-          <w:b/>
-          <w:bCs/>
-        </w:rPr>
-      </w:pPr>
-      <w:r>
-        <w:rPr>
-          <w:rFonts w:ascii="Calibri" w:hAnsi="Calibri" w:cs="Calibri"/>
-          <w:b/>
-          <w:bCs/>
-        </w:rPr>
-        <w:t>Software Developer | 2010–2013</w:t>
-      </w:r>
-    </w:p>
-    <w:p>
-      <w:pPr>
-        <w:spacing w:after="0"/>
-        <w:rPr>
-          <w:rFonts w:ascii="Calibri" w:hAnsi="Calibri" w:cs="Calibri"/>
-        </w:rPr>
-      </w:pPr>
-      <w:bookmarkStart w:id="14" w:name="_Hlk213935709"/>
-      <w:r>
-        <w:rPr>
-          <w:rFonts w:ascii="Calibri" w:hAnsi="Calibri" w:cs="Calibri"/>
-        </w:rPr>
-        <w:t>• Created over 20 SQL Server stored procedures and maintained additional procedures supporting the large FoxPro payroll application and scheduled jobs.</w:t>
-      </w:r>
-      <w:r>
-        <w:rPr>
-          <w:rFonts w:ascii="Calibri" w:hAnsi="Calibri" w:cs="Calibri"/>
-        </w:rPr>
-        <w:br/>
-      </w:r>
-      <w:bookmarkStart w:id="15" w:name="_Hlk213926905"/>
-      <w:r>
-        <w:rPr>
-          <w:rFonts w:ascii="Calibri" w:hAnsi="Calibri" w:cs="Calibri"/>
-        </w:rPr>
-        <w:t xml:space="preserve">• </w:t>
-      </w:r>
-      <w:r>
-        <w:rPr>
-          <w:rFonts w:ascii="Calibri" w:hAnsi="Calibri" w:cs="Calibri"/>
-        </w:rPr>
-        <w:t xml:space="preserve"> </w:t>
-      </w:r>
-      <w:r>
-        <w:rPr>
-          <w:rFonts w:ascii="Calibri" w:hAnsi="Calibri" w:cs="Calibri"/>
-        </w:rPr>
-        <w:t xml:space="preserve">Maintained and enhanced a large FoxPro payroll application, </w:t>
-      </w:r>
-      <w:r>
-        <w:rPr>
-          <w:rFonts w:ascii="Calibri" w:hAnsi="Calibri" w:cs="Calibri"/>
-        </w:rPr>
-        <w:t>improving functionality, reliability, and overall system performance.</w:t>
-      </w:r>
-      <w:bookmarkEnd w:id="14"/>
-    </w:p>
-    <w:p>
-      <w:pPr>
-        <w:spacing w:after="0"/>
-        <w:rPr>
-          <w:rFonts w:ascii="Calibri" w:hAnsi="Calibri" w:cs="Calibri"/>
-        </w:rPr>
-      </w:pPr>
-      <w:r>
-        <w:rPr>
-          <w:rFonts w:ascii="Calibri" w:hAnsi="Calibri" w:cs="Calibri"/>
-        </w:rPr>
-        <w:t xml:space="preserve">• </w:t>
-      </w:r>
-      <w:r>
-        <w:rPr>
-          <w:rFonts w:ascii="Calibri" w:hAnsi="Calibri" w:cs="Calibri"/>
-        </w:rPr>
-        <w:t>Developed and maintained VB.NET</w:t>
-      </w:r>
-      <w:r>
-        <w:rPr>
-          <w:rFonts w:ascii="Calibri" w:hAnsi="Calibri" w:cs="Calibri"/>
-        </w:rPr>
-        <w:t>/.NET Framework</w:t>
-      </w:r>
-      <w:r>
-        <w:rPr>
-          <w:rFonts w:ascii="Calibri" w:hAnsi="Calibri" w:cs="Calibri"/>
-        </w:rPr>
-        <w:t xml:space="preserve"> and VB6 applications, including initial efforts to convert the payroll application from FoxPro to VB.NET.</w:t>
-      </w:r>
-    </w:p>
-    <w:p>
-      <w:pPr>
-        <w:spacing w:after="0"/>
-        <w:rPr>
-          <w:rFonts w:ascii="Calibri" w:hAnsi="Calibri" w:cs="Calibri"/>
-        </w:rPr>
-      </w:pPr>
-      <w:r>
-        <w:rPr>
-          <w:rFonts w:ascii="Calibri" w:hAnsi="Calibri" w:cs="Calibri"/>
-        </w:rPr>
-        <w:t>• Designed and maintained Crystal Reports to provide accurate, timely reporting for payroll and other business functions.</w:t>
-      </w:r>
-    </w:p>
-    <w:bookmarkEnd w:id="15"/>
-    <w:p>
-      <w:pPr>
-        <w:spacing w:after="0"/>
-        <w:rPr>
-          <w:rFonts w:ascii="Calibri" w:hAnsi="Calibri" w:cs="Calibri"/>
-        </w:rPr>
-      </w:pPr>
-    </w:p>
-    <w:p>
-      <w:pPr>
-        <w:pStyle w:val="ListBullet"/>
-        <w:numPr>
-          <w:ilvl w:val="0"/>
-          <w:numId w:val="0"/>
-        </w:numPr>
-        <w:spacing w:after="0"/>
-        <w:ind w:left="360" w:hanging="360"/>
-        <w:rPr>
-          <w:rFonts w:ascii="Calibri" w:hAnsi="Calibri" w:cs="Calibri"/>
-          <w:b/>
-          <w:bCs/>
-        </w:rPr>
-      </w:pPr>
-      <w:r>
-        <w:rPr>
-          <w:rFonts w:ascii="Calibri" w:hAnsi="Calibri" w:cs="Calibri"/>
-          <w:b/>
-          <w:bCs/>
-        </w:rPr>
-        <w:t>RCH Innovative Technology Partners — Rock Island, IL</w:t>
-      </w:r>
-    </w:p>
-    <w:p>
-      <w:pPr>
-        <w:spacing w:after="0"/>
-        <w:rPr>
-          <w:rFonts w:ascii="Calibri" w:hAnsi="Calibri" w:cs="Calibri"/>
-          <w:b/>
-          <w:bCs/>
-        </w:rPr>
-      </w:pPr>
-      <w:r>
-        <w:rPr>
-          <w:rFonts w:ascii="Calibri" w:hAnsi="Calibri" w:cs="Calibri"/>
-          <w:b/>
-          <w:bCs/>
-        </w:rPr>
-        <w:t>ColdFusion Developer</w:t>
-      </w:r>
-      <w:r>
-        <w:rPr>
-          <w:rFonts w:ascii="Calibri" w:hAnsi="Calibri" w:cs="Calibri"/>
-          <w:b/>
-          <w:bCs/>
-        </w:rPr>
-        <w:t xml:space="preserve"> – Army Contractor</w:t>
-      </w:r>
-      <w:r>
-        <w:rPr>
-          <w:rFonts w:ascii="Calibri" w:hAnsi="Calibri" w:cs="Calibri"/>
-          <w:b/>
-          <w:bCs/>
-        </w:rPr>
-        <w:t xml:space="preserve"> | 2006–2009</w:t>
-      </w:r>
-    </w:p>
-    <w:p>
-      <w:pPr>
-        <w:spacing w:after="0"/>
-        <w:rPr>
-          <w:rFonts w:ascii="Calibri" w:hAnsi="Calibri" w:cs="Calibri"/>
-        </w:rPr>
-      </w:pPr>
-      <w:r>
-        <w:rPr>
-          <w:rFonts w:ascii="Calibri" w:hAnsi="Calibri" w:cs="Calibri"/>
-        </w:rPr>
-        <w:t xml:space="preserve">• </w:t>
-      </w:r>
-      <w:r>
-        <w:rPr>
-          <w:rFonts w:ascii="Calibri" w:hAnsi="Calibri" w:cs="Calibri"/>
-        </w:rPr>
-        <w:t>Maintained and enhanced the Army Electronic Product Support (AEPS) website, a complex portal linking multiple web applications, as one of six developers supporting core Army operations.</w:t>
-      </w:r>
-      <w:r>
-        <w:rPr>
-          <w:rFonts w:ascii="Calibri" w:hAnsi="Calibri" w:cs="Calibri"/>
-        </w:rPr>
-        <w:br/>
-        <w:t xml:space="preserve">• </w:t>
-      </w:r>
-      <w:r>
-        <w:rPr>
-          <w:rFonts w:ascii="Calibri" w:hAnsi="Calibri" w:cs="Calibri"/>
-        </w:rPr>
-        <w:t>Developed and maintained web applications using CFML (ColdFusion MX7) and HTML, gaining extensive hands-on experience in web development.</w:t>
-      </w:r>
-    </w:p>
-    <w:p>
-      <w:pPr>
-        <w:spacing w:after="0"/>
-        <w:rPr>
-          <w:rFonts w:ascii="Calibri" w:hAnsi="Calibri" w:cs="Calibri"/>
-        </w:rPr>
-      </w:pPr>
-      <w:r>
-        <w:rPr>
-          <w:rFonts w:ascii="Calibri" w:hAnsi="Calibri" w:cs="Calibri"/>
-        </w:rPr>
-        <w:t>• Designed and implemented Oracle packages and tables to support core application functionality and improve data management.</w:t>
-      </w:r>
-    </w:p>
-    <w:p>
-      <w:pPr>
-        <w:spacing w:after="0"/>
-        <w:rPr>
-          <w:rFonts w:ascii="Calibri" w:hAnsi="Calibri" w:cs="Calibri"/>
-        </w:rPr>
-      </w:pPr>
-    </w:p>
-    <w:p>
-      <w:pPr>
-        <w:pStyle w:val="ListBullet"/>
-        <w:numPr>
-          <w:ilvl w:val="0"/>
-          <w:numId w:val="0"/>
-        </w:numPr>
-        <w:spacing w:after="0"/>
-        <w:ind w:left="360" w:hanging="360"/>
-        <w:rPr>
-          <w:rFonts w:ascii="Calibri" w:hAnsi="Calibri" w:cs="Calibri"/>
-          <w:b/>
-          <w:bCs/>
-        </w:rPr>
-      </w:pPr>
-      <w:r>
-        <w:rPr>
-          <w:rFonts w:ascii="Calibri" w:hAnsi="Calibri" w:cs="Calibri"/>
-          <w:b/>
-          <w:bCs/>
-        </w:rPr>
-        <w:t>Gensoft Systems Inc. — Geneseo, IL</w:t>
-      </w:r>
-    </w:p>
-    <w:p>
-      <w:pPr>
-        <w:spacing w:after="0"/>
-        <w:rPr>
-          <w:rFonts w:ascii="Calibri" w:hAnsi="Calibri" w:cs="Calibri"/>
-          <w:b/>
-          <w:bCs/>
-        </w:rPr>
-      </w:pPr>
-      <w:r>
-        <w:rPr>
-          <w:rFonts w:ascii="Calibri" w:hAnsi="Calibri" w:cs="Calibri"/>
-          <w:b/>
-          <w:bCs/>
-        </w:rPr>
-        <w:t>Software Developer | 2002–2009</w:t>
-      </w:r>
-    </w:p>
-    <w:p>
-      <w:pPr>
-        <w:spacing w:after="0"/>
-        <w:rPr>
-          <w:rFonts w:ascii="Calibri" w:hAnsi="Calibri" w:cs="Calibri"/>
-        </w:rPr>
-      </w:pPr>
-      <w:r>
-        <w:rPr>
-          <w:rFonts w:ascii="Calibri" w:hAnsi="Calibri" w:cs="Calibri"/>
-        </w:rPr>
-        <w:t xml:space="preserve">• </w:t>
-      </w:r>
-      <w:r>
-        <w:rPr>
-          <w:rFonts w:ascii="Calibri" w:hAnsi="Calibri" w:cs="Calibri"/>
-        </w:rPr>
-        <w:t>Maintained and enhanced accounting, audit, and billing functionality within the Gensoft application using Delphi and a Paradox database, supporting over 25 small telephone companies.</w:t>
-      </w:r>
-      <w:r>
-        <w:rPr>
-          <w:rFonts w:ascii="Calibri" w:hAnsi="Calibri" w:cs="Calibri"/>
-        </w:rPr>
-        <w:br/>
-        <w:t xml:space="preserve">• </w:t>
-      </w:r>
-      <w:r>
-        <w:rPr>
-          <w:rFonts w:ascii="Calibri" w:hAnsi="Calibri" w:cs="Calibri"/>
-        </w:rPr>
-        <w:t>Created and maintained accounting, audit, and billing reports, including customized billing templates to meet unique client specifications, becoming the company’s Report Builder specialist.</w:t>
-      </w:r>
-      <w:r>
-        <w:rPr>
-          <w:rFonts w:ascii="Calibri" w:hAnsi="Calibri" w:cs="Calibri"/>
-        </w:rPr>
-        <w:br/>
-        <w:t xml:space="preserve">• </w:t>
-      </w:r>
-      <w:r>
-        <w:rPr>
-          <w:rFonts w:ascii="Calibri" w:hAnsi="Calibri" w:cs="Calibri"/>
-        </w:rPr>
-        <w:t>Assisted in the transition from Paradox to SQL Server.</w:t>
-      </w:r>
-    </w:p>
-    <w:p>
-      <w:pPr>
-        <w:spacing w:after="0"/>
-        <w:rPr>
-          <w:rFonts w:ascii="Calibri" w:hAnsi="Calibri" w:cs="Calibri"/>
-        </w:rPr>
-      </w:pPr>
-    </w:p>
-    <w:p>
-      <w:pPr>
-        <w:spacing w:after="0"/>
-        <w:rPr>
-          <w:rFonts w:ascii="Calibri" w:hAnsi="Calibri" w:cs="Calibri"/>
-          <w:b/>
-          <w:sz w:val="28"/>
-        </w:rPr>
-      </w:pPr>
-      <w:r>
-        <w:rPr>
-          <w:rFonts w:ascii="Calibri" w:hAnsi="Calibri" w:cs="Calibri"/>
-          <w:b/>
-          <w:sz w:val="28"/>
-        </w:rPr>
-        <w:t>Military Service</w:t>
-      </w:r>
-    </w:p>
-    <w:p>
-      <w:pPr>
-        <w:spacing w:after="0"/>
-        <w:rPr>
-          <w:rFonts w:ascii="Calibri" w:hAnsi="Calibri" w:cs="Calibri"/>
-          <w:b/>
-          <w:bCs/>
-        </w:rPr>
-      </w:pPr>
-      <w:r>
-        <w:rPr>
-          <w:rFonts w:ascii="Calibri" w:hAnsi="Calibri" w:cs="Calibri"/>
-          <w:b/>
-          <w:bCs/>
-        </w:rPr>
-        <w:t>United States Army — Wiesbaden, Germany | 1993–1996</w:t>
-      </w:r>
-    </w:p>
-    <w:p>
-      <w:pPr>
-        <w:spacing w:after="0"/>
-        <w:rPr>
-          <w:rFonts w:ascii="Calibri" w:hAnsi="Calibri" w:cs="Calibri"/>
-        </w:rPr>
-      </w:pPr>
-      <w:r>
-        <w:rPr>
-          <w:rFonts w:ascii="Calibri" w:hAnsi="Calibri" w:cs="Calibri"/>
-        </w:rPr>
-        <w:t xml:space="preserve">• </w:t>
-      </w:r>
-      <w:r>
-        <w:rPr>
-          <w:rFonts w:ascii="Calibri" w:hAnsi="Calibri" w:cs="Calibri"/>
-        </w:rPr>
-        <w:t>Light Wheel Vehicle Mechanic, promoted to Assistant Motor Sergeant. Deployed to Bosnia-Herzegovina (1995–1996). Received three medals and three achievement awards.</w:t>
-      </w:r>
-    </w:p>
-    <w:p>
-      <w:pPr>
-        <w:spacing w:after="0"/>
-        <w:rPr>
-          <w:rFonts w:ascii="Calibri" w:hAnsi="Calibri" w:cs="Calibri"/>
-        </w:rPr>
-      </w:pPr>
-    </w:p>
-    <w:p>
-      <w:pPr>
-        <w:spacing w:after="0"/>
-        <w:rPr>
-          <w:rFonts w:ascii="Calibri" w:hAnsi="Calibri" w:cs="Calibri"/>
-          <w:b/>
-          <w:sz w:val="28"/>
-        </w:rPr>
-      </w:pPr>
-      <w:r>
-        <w:rPr>
-          <w:rFonts w:ascii="Calibri" w:hAnsi="Calibri" w:cs="Calibri"/>
-          <w:b/>
-          <w:sz w:val="28"/>
-        </w:rPr>
-        <w:t>Education</w:t>
-      </w:r>
-    </w:p>
-    <w:p>
-      <w:pPr>
-        <w:spacing w:after="0"/>
-        <w:rPr>
-          <w:rFonts w:ascii="Calibri" w:hAnsi="Calibri" w:cs="Calibri"/>
-          <w:b/>
-          <w:bCs/>
-        </w:rPr>
-      </w:pPr>
-      <w:r>
-        <w:rPr>
-          <w:rFonts w:ascii="Calibri" w:hAnsi="Calibri" w:cs="Calibri"/>
-          <w:b/>
-          <w:bCs/>
-        </w:rPr>
-        <w:t>Black Hawk College — Moline, IL | 2002</w:t>
-      </w:r>
-    </w:p>
-    <w:p>
-      <w:pPr>
         <w:rPr>
           <w:rFonts w:ascii="Calibri" w:hAnsi="Calibri" w:cs="Calibri"/>
         </w:rPr>
@@ -1879,7 +1873,7 @@
       </w:r>
     </w:p>
     <w:sectPr>
-      <w:headerReference w:type="default" r:id="rId8"/>
+      <w:headerReference w:type="default" r:id="rId9"/>
       <w:pgSz w:w="12240" w:h="15840"/>
       <w:pgMar w:top="1440" w:right="1800" w:bottom="1440" w:left="1800" w:header="720" w:footer="720" w:gutter="0"/>
       <w:cols w:space="720"/>
@@ -2135,7 +2129,7 @@
   <w:abstractNum w:abstractNumId="8" w15:restartNumberingAfterBreak="0">
     <w:nsid w:val="FFFFFF89"/>
     <w:multiLevelType w:val="singleLevel"/>
-    <w:tmpl w:val="31E812D4"/>
+    <w:tmpl w:val="0B7A93E4"/>
     <w:lvl w:ilvl="0">
       <w:start w:val="1"/>
       <w:numFmt w:val="bullet"/>
@@ -2470,6 +2464,155 @@
     </w:lvl>
   </w:abstractNum>
   <w:abstractNum w:abstractNumId="12" w15:restartNumberingAfterBreak="0">
+    <w:nsid w:val="397F7142"/>
+    <w:multiLevelType w:val="multilevel"/>
+    <w:tmpl w:val="9B9C5FC8"/>
+    <w:lvl w:ilvl="0">
+      <w:start w:val="1"/>
+      <w:numFmt w:val="bullet"/>
+      <w:lvlText w:val=""/>
+      <w:lvlJc w:val="left"/>
+      <w:pPr>
+        <w:tabs>
+          <w:tab w:val="num" w:pos="720"/>
+        </w:tabs>
+        <w:ind w:left="720" w:hanging="360"/>
+      </w:pPr>
+      <w:rPr>
+        <w:rFonts w:ascii="Symbol" w:hAnsi="Symbol" w:hint="default"/>
+        <w:sz w:val="20"/>
+      </w:rPr>
+    </w:lvl>
+    <w:lvl w:ilvl="1" w:tentative="1">
+      <w:start w:val="1"/>
+      <w:numFmt w:val="bullet"/>
+      <w:lvlText w:val="o"/>
+      <w:lvlJc w:val="left"/>
+      <w:pPr>
+        <w:tabs>
+          <w:tab w:val="num" w:pos="1440"/>
+        </w:tabs>
+        <w:ind w:left="1440" w:hanging="360"/>
+      </w:pPr>
+      <w:rPr>
+        <w:rFonts w:ascii="Courier New" w:hAnsi="Courier New" w:hint="default"/>
+        <w:sz w:val="20"/>
+      </w:rPr>
+    </w:lvl>
+    <w:lvl w:ilvl="2" w:tentative="1">
+      <w:start w:val="1"/>
+      <w:numFmt w:val="bullet"/>
+      <w:lvlText w:val=""/>
+      <w:lvlJc w:val="left"/>
+      <w:pPr>
+        <w:tabs>
+          <w:tab w:val="num" w:pos="2160"/>
+        </w:tabs>
+        <w:ind w:left="2160" w:hanging="360"/>
+      </w:pPr>
+      <w:rPr>
+        <w:rFonts w:ascii="Wingdings" w:hAnsi="Wingdings" w:hint="default"/>
+        <w:sz w:val="20"/>
+      </w:rPr>
+    </w:lvl>
+    <w:lvl w:ilvl="3" w:tentative="1">
+      <w:start w:val="1"/>
+      <w:numFmt w:val="bullet"/>
+      <w:lvlText w:val=""/>
+      <w:lvlJc w:val="left"/>
+      <w:pPr>
+        <w:tabs>
+          <w:tab w:val="num" w:pos="2880"/>
+        </w:tabs>
+        <w:ind w:left="2880" w:hanging="360"/>
+      </w:pPr>
+      <w:rPr>
+        <w:rFonts w:ascii="Wingdings" w:hAnsi="Wingdings" w:hint="default"/>
+        <w:sz w:val="20"/>
+      </w:rPr>
+    </w:lvl>
+    <w:lvl w:ilvl="4" w:tentative="1">
+      <w:start w:val="1"/>
+      <w:numFmt w:val="bullet"/>
+      <w:lvlText w:val=""/>
+      <w:lvlJc w:val="left"/>
+      <w:pPr>
+        <w:tabs>
+          <w:tab w:val="num" w:pos="3600"/>
+        </w:tabs>
+        <w:ind w:left="3600" w:hanging="360"/>
+      </w:pPr>
+      <w:rPr>
+        <w:rFonts w:ascii="Wingdings" w:hAnsi="Wingdings" w:hint="default"/>
+        <w:sz w:val="20"/>
+      </w:rPr>
+    </w:lvl>
+    <w:lvl w:ilvl="5" w:tentative="1">
+      <w:start w:val="1"/>
+      <w:numFmt w:val="bullet"/>
+      <w:lvlText w:val=""/>
+      <w:lvlJc w:val="left"/>
+      <w:pPr>
+        <w:tabs>
+          <w:tab w:val="num" w:pos="4320"/>
+        </w:tabs>
+        <w:ind w:left="4320" w:hanging="360"/>
+      </w:pPr>
+      <w:rPr>
+        <w:rFonts w:ascii="Wingdings" w:hAnsi="Wingdings" w:hint="default"/>
+        <w:sz w:val="20"/>
+      </w:rPr>
+    </w:lvl>
+    <w:lvl w:ilvl="6" w:tentative="1">
+      <w:start w:val="1"/>
+      <w:numFmt w:val="bullet"/>
+      <w:lvlText w:val=""/>
+      <w:lvlJc w:val="left"/>
+      <w:pPr>
+        <w:tabs>
+          <w:tab w:val="num" w:pos="5040"/>
+        </w:tabs>
+        <w:ind w:left="5040" w:hanging="360"/>
+      </w:pPr>
+      <w:rPr>
+        <w:rFonts w:ascii="Wingdings" w:hAnsi="Wingdings" w:hint="default"/>
+        <w:sz w:val="20"/>
+      </w:rPr>
+    </w:lvl>
+    <w:lvl w:ilvl="7" w:tentative="1">
+      <w:start w:val="1"/>
+      <w:numFmt w:val="bullet"/>
+      <w:lvlText w:val=""/>
+      <w:lvlJc w:val="left"/>
+      <w:pPr>
+        <w:tabs>
+          <w:tab w:val="num" w:pos="5760"/>
+        </w:tabs>
+        <w:ind w:left="5760" w:hanging="360"/>
+      </w:pPr>
+      <w:rPr>
+        <w:rFonts w:ascii="Wingdings" w:hAnsi="Wingdings" w:hint="default"/>
+        <w:sz w:val="20"/>
+      </w:rPr>
+    </w:lvl>
+    <w:lvl w:ilvl="8" w:tentative="1">
+      <w:start w:val="1"/>
+      <w:numFmt w:val="bullet"/>
+      <w:lvlText w:val=""/>
+      <w:lvlJc w:val="left"/>
+      <w:pPr>
+        <w:tabs>
+          <w:tab w:val="num" w:pos="6480"/>
+        </w:tabs>
+        <w:ind w:left="6480" w:hanging="360"/>
+      </w:pPr>
+      <w:rPr>
+        <w:rFonts w:ascii="Wingdings" w:hAnsi="Wingdings" w:hint="default"/>
+        <w:sz w:val="20"/>
+      </w:rPr>
+    </w:lvl>
+  </w:abstractNum>
+  <w:abstractNum w:abstractNumId="13" w15:restartNumberingAfterBreak="0">
     <w:nsid w:val="51D81A5D"/>
     <w:multiLevelType w:val="multilevel"/>
     <w:tmpl w:val="2000F03C"/>
@@ -2618,7 +2761,7 @@
       </w:rPr>
     </w:lvl>
   </w:abstractNum>
-  <w:abstractNum w:abstractNumId="13" w15:restartNumberingAfterBreak="0">
+  <w:abstractNum w:abstractNumId="14" w15:restartNumberingAfterBreak="0">
     <w:nsid w:val="549655EF"/>
     <w:multiLevelType w:val="multilevel"/>
     <w:tmpl w:val="FE662BA8"/>
@@ -2795,13 +2938,13 @@
     <w:abstractNumId w:val="0"/>
   </w:num>
   <w:num w:numId="10" w16cid:durableId="217014438">
-    <w:abstractNumId w:val="13"/>
+    <w:abstractNumId w:val="14"/>
   </w:num>
   <w:num w:numId="11" w16cid:durableId="379406298">
     <w:abstractNumId w:val="10"/>
   </w:num>
   <w:num w:numId="12" w16cid:durableId="2071538023">
-    <w:abstractNumId w:val="12"/>
+    <w:abstractNumId w:val="13"/>
   </w:num>
   <w:num w:numId="13" w16cid:durableId="712311007">
     <w:abstractNumId w:val="11"/>
@@ -2811,6 +2954,9 @@
     <w:lvlOverride w:ilvl="0">
       <w:startOverride w:val="1"/>
     </w:lvlOverride>
+  </w:num>
+  <w:num w:numId="15" w16cid:durableId="201748024">
+    <w:abstractNumId w:val="12"/>
   </w:num>
 </w:numbering>
 </file>
@@ -3418,7 +3564,6 @@
   <w:style w:type="character" w:default="1" w:styleId="DefaultParagraphFont">
     <w:name w:val="Default Paragraph Font"/>
     <w:uiPriority w:val="1"/>
-    <w:semiHidden/>
     <w:unhideWhenUsed/>
   </w:style>
   <w:style w:type="table" w:default="1" w:styleId="TableNormal">
@@ -14206,6 +14351,41 @@
       <w:rFonts w:ascii="Times New Roman" w:eastAsia="Times New Roman" w:hAnsi="Times New Roman" w:cs="Times New Roman"/>
       <w:sz w:val="24"/>
       <w:szCs w:val="24"/>
+    </w:rPr>
+  </w:style>
+  <w:style w:type="character" w:styleId="Hyperlink">
+    <w:name w:val="Hyperlink"/>
+    <w:basedOn w:val="DefaultParagraphFont"/>
+    <w:uiPriority w:val="99"/>
+    <w:unhideWhenUsed/>
+    <w:rsid w:val="00F94C1A"/>
+    <w:rPr>
+      <w:color w:val="0000FF" w:themeColor="hyperlink"/>
+      <w:u w:val="single"/>
+    </w:rPr>
+  </w:style>
+  <w:style w:type="character" w:styleId="UnresolvedMention">
+    <w:name w:val="Unresolved Mention"/>
+    <w:basedOn w:val="DefaultParagraphFont"/>
+    <w:uiPriority w:val="99"/>
+    <w:semiHidden/>
+    <w:unhideWhenUsed/>
+    <w:rsid w:val="00F94C1A"/>
+    <w:rPr>
+      <w:color w:val="605E5C"/>
+      <w:shd w:val="clear" w:color="auto" w:fill="E1DFDD"/>
+    </w:rPr>
+  </w:style>
+  <w:style w:type="character" w:styleId="FollowedHyperlink">
+    <w:name w:val="FollowedHyperlink"/>
+    <w:basedOn w:val="DefaultParagraphFont"/>
+    <w:uiPriority w:val="99"/>
+    <w:semiHidden/>
+    <w:unhideWhenUsed/>
+    <w:rsid w:val="00C708AE"/>
+    <w:rPr>
+      <w:color w:val="800080" w:themeColor="followedHyperlink"/>
+      <w:u w:val="single"/>
     </w:rPr>
   </w:style>
 </w:styles>

</xml_diff>